<commit_message>
Aggiunte immagini ai casi d'uso, tentata vanamente formattazione
</commit_message>
<xml_diff>
--- a/Casi d'uso.docx
+++ b/Casi d'uso.docx
@@ -55,42 +55,595 @@
       </w:r>
     </w:p>
     <w:p>
-      <w:pPr>
-        <w:ind w:left="360"/>
-      </w:pPr>
+      <w:r>
+        <w:rPr>
+          <w:noProof/>
+          <w:lang w:eastAsia="it-IT"/>
+        </w:rPr>
+        <mc:AlternateContent>
+          <mc:Choice Requires="wps">
+            <w:drawing>
+              <wp:anchor distT="0" distB="0" distL="114300" distR="114300" simplePos="0" relativeHeight="251659264" behindDoc="0" locked="0" layoutInCell="1" allowOverlap="1" wp14:anchorId="2B80D24E" wp14:editId="0810D5FA">
+                <wp:simplePos x="0" y="0"/>
+                <wp:positionH relativeFrom="column">
+                  <wp:posOffset>1022350</wp:posOffset>
+                </wp:positionH>
+                <wp:positionV relativeFrom="paragraph">
+                  <wp:posOffset>283845</wp:posOffset>
+                </wp:positionV>
+                <wp:extent cx="5080635" cy="0"/>
+                <wp:effectExtent l="0" t="0" r="24765" b="19050"/>
+                <wp:wrapNone/>
+                <wp:docPr id="4" name="Connettore 1 4"/>
+                <wp:cNvGraphicFramePr/>
+                <a:graphic xmlns:a="http://schemas.openxmlformats.org/drawingml/2006/main">
+                  <a:graphicData uri="http://schemas.microsoft.com/office/word/2010/wordprocessingShape">
+                    <wps:wsp>
+                      <wps:cNvCnPr/>
+                      <wps:spPr>
+                        <a:xfrm>
+                          <a:off x="0" y="0"/>
+                          <a:ext cx="5080635" cy="0"/>
+                        </a:xfrm>
+                        <a:prstGeom prst="line">
+                          <a:avLst/>
+                        </a:prstGeom>
+                      </wps:spPr>
+                      <wps:style>
+                        <a:lnRef idx="1">
+                          <a:schemeClr val="dk1"/>
+                        </a:lnRef>
+                        <a:fillRef idx="0">
+                          <a:schemeClr val="dk1"/>
+                        </a:fillRef>
+                        <a:effectRef idx="0">
+                          <a:schemeClr val="dk1"/>
+                        </a:effectRef>
+                        <a:fontRef idx="minor">
+                          <a:schemeClr val="tx1"/>
+                        </a:fontRef>
+                      </wps:style>
+                      <wps:bodyPr/>
+                    </wps:wsp>
+                  </a:graphicData>
+                </a:graphic>
+              </wp:anchor>
+            </w:drawing>
+          </mc:Choice>
+          <mc:Fallback>
+            <w:pict>
+              <v:line w14:anchorId="6A6A727B" id="Connettore 1 4" o:spid="_x0000_s1026" style="position:absolute;z-index:251659264;visibility:visible;mso-wrap-style:square;mso-wrap-distance-left:9pt;mso-wrap-distance-top:0;mso-wrap-distance-right:9pt;mso-wrap-distance-bottom:0;mso-position-horizontal:absolute;mso-position-horizontal-relative:text;mso-position-vertical:absolute;mso-position-vertical-relative:text" from="80.5pt,22.35pt" to="480.55pt,22.35pt" o:gfxdata="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" strokecolor="black [3200]" strokeweight=".5pt">
+                <v:stroke joinstyle="miter"/>
+              </v:line>
+            </w:pict>
+          </mc:Fallback>
+        </mc:AlternateContent>
+      </w:r>
+    </w:p>
+    <w:p>
+      <w:r>
+        <w:pict>
+          <v:shapetype id="_x0000_t75" coordsize="21600,21600" o:spt="75" o:preferrelative="t" path="m@4@5l@4@11@9@11@9@5xe" filled="f" stroked="f">
+            <v:stroke joinstyle="miter"/>
+            <v:formulas>
+              <v:f eqn="if lineDrawn pixelLineWidth 0"/>
+              <v:f eqn="sum @0 1 0"/>
+              <v:f eqn="sum 0 0 @1"/>
+              <v:f eqn="prod @2 1 2"/>
+              <v:f eqn="prod @3 21600 pixelWidth"/>
+              <v:f eqn="prod @3 21600 pixelHeight"/>
+              <v:f eqn="sum @0 0 1"/>
+              <v:f eqn="prod @6 1 2"/>
+              <v:f eqn="prod @7 21600 pixelWidth"/>
+              <v:f eqn="sum @8 21600 0"/>
+              <v:f eqn="prod @7 21600 pixelHeight"/>
+              <v:f eqn="sum @10 21600 0"/>
+            </v:formulas>
+            <v:path o:extrusionok="f" gradientshapeok="t" o:connecttype="rect"/>
+            <o:lock v:ext="edit" aspectratio="t"/>
+          </v:shapetype>
+          <v:shape id="_x0000_i1030" type="#_x0000_t75" style="width:481.6pt;height:284.6pt">
+            <v:imagedata r:id="rId7" o:title="Vista d'insieme"/>
+          </v:shape>
+        </w:pict>
+      </w:r>
     </w:p>
     <w:tbl>
       <w:tblPr>
         <w:tblStyle w:val="Grigliatabella"/>
-        <w:tblW w:w="0" w:type="auto"/>
+        <w:tblpPr w:leftFromText="141" w:rightFromText="141" w:vertAnchor="text" w:horzAnchor="margin" w:tblpY="-3"/>
+        <w:tblW w:w="5000" w:type="pct"/>
         <w:tblLook w:val="04A0" w:firstRow="1" w:lastRow="0" w:firstColumn="1" w:lastColumn="0" w:noHBand="0" w:noVBand="1"/>
       </w:tblPr>
       <w:tblGrid>
-        <w:gridCol w:w="2612"/>
-        <w:gridCol w:w="6656"/>
+        <w:gridCol w:w="1937"/>
+        <w:gridCol w:w="7691"/>
       </w:tblGrid>
       <w:tr>
         <w:tc>
           <w:tcPr>
-            <w:tcW w:w="2612" w:type="dxa"/>
-          </w:tcPr>
-          <w:p>
-            <w:pPr>
-              <w:rPr>
-                <w:b/>
-              </w:rPr>
-            </w:pPr>
-            <w:r>
-              <w:rPr>
-                <w:b/>
-              </w:rPr>
+            <w:tcW w:w="1006" w:type="pct"/>
+          </w:tcPr>
+          <w:p>
+            <w:pPr>
+              <w:rPr>
+                <w:b/>
+              </w:rPr>
+            </w:pPr>
+            <w:r>
+              <w:rPr>
+                <w:b/>
+              </w:rPr>
+              <w:lastRenderedPageBreak/>
               <w:t>Titolo</w:t>
             </w:r>
           </w:p>
         </w:tc>
         <w:tc>
           <w:tcPr>
-            <w:tcW w:w="6656" w:type="dxa"/>
+            <w:tcW w:w="3994" w:type="pct"/>
+          </w:tcPr>
+          <w:p>
+            <w:r>
+              <w:rPr>
+                <w:b/>
+              </w:rPr>
+              <w:t>Upgrade della versione di sistema</w:t>
+            </w:r>
+          </w:p>
+        </w:tc>
+      </w:tr>
+      <w:tr>
+        <w:tc>
+          <w:tcPr>
+            <w:tcW w:w="1006" w:type="pct"/>
+          </w:tcPr>
+          <w:p>
+            <w:pPr>
+              <w:rPr>
+                <w:b/>
+              </w:rPr>
+            </w:pPr>
+            <w:r>
+              <w:rPr>
+                <w:b/>
+              </w:rPr>
+              <w:t>Descrizione</w:t>
+            </w:r>
+          </w:p>
+        </w:tc>
+        <w:tc>
+          <w:tcPr>
+            <w:tcW w:w="3994" w:type="pct"/>
+          </w:tcPr>
+          <w:p>
+            <w:r>
+              <w:t>Aggiornamento ad una versione superiore del software</w:t>
+            </w:r>
+          </w:p>
+        </w:tc>
+      </w:tr>
+      <w:tr>
+        <w:tc>
+          <w:tcPr>
+            <w:tcW w:w="1006" w:type="pct"/>
+          </w:tcPr>
+          <w:p>
+            <w:pPr>
+              <w:rPr>
+                <w:b/>
+              </w:rPr>
+            </w:pPr>
+            <w:r>
+              <w:rPr>
+                <w:b/>
+              </w:rPr>
+              <w:t>Relazioni</w:t>
+            </w:r>
+          </w:p>
+        </w:tc>
+        <w:tc>
+          <w:tcPr>
+            <w:tcW w:w="3994" w:type="pct"/>
+          </w:tcPr>
+          <w:p>
+            <w:r>
+              <w:rPr>
+                <w:noProof/>
+                <w:lang w:eastAsia="it-IT"/>
+              </w:rPr>
+              <w:drawing>
+                <wp:inline distT="0" distB="0" distL="0" distR="0">
+                  <wp:extent cx="2887986" cy="1153670"/>
+                  <wp:effectExtent l="0" t="0" r="7620" b="8890"/>
+                  <wp:docPr id="2" name="Immagine 2"/>
+                  <wp:cNvGraphicFramePr>
+                    <a:graphicFrameLocks xmlns:a="http://schemas.openxmlformats.org/drawingml/2006/main" noChangeAspect="1"/>
+                  </wp:cNvGraphicFramePr>
+                  <a:graphic xmlns:a="http://schemas.openxmlformats.org/drawingml/2006/main">
+                    <a:graphicData uri="http://schemas.openxmlformats.org/drawingml/2006/picture">
+                      <pic:pic xmlns:pic="http://schemas.openxmlformats.org/drawingml/2006/picture">
+                        <pic:nvPicPr>
+                          <pic:cNvPr id="2" name="Upgrade.png"/>
+                          <pic:cNvPicPr/>
+                        </pic:nvPicPr>
+                        <pic:blipFill>
+                          <a:blip r:embed="rId8" cstate="print">
+                            <a:extLst>
+                              <a:ext uri="{28A0092B-C50C-407E-A947-70E740481C1C}">
+                                <a14:useLocalDpi xmlns:a14="http://schemas.microsoft.com/office/drawing/2010/main" val="0"/>
+                              </a:ext>
+                            </a:extLst>
+                          </a:blip>
+                          <a:stretch>
+                            <a:fillRect/>
+                          </a:stretch>
+                        </pic:blipFill>
+                        <pic:spPr>
+                          <a:xfrm>
+                            <a:off x="0" y="0"/>
+                            <a:ext cx="2887986" cy="1153670"/>
+                          </a:xfrm>
+                          <a:prstGeom prst="rect">
+                            <a:avLst/>
+                          </a:prstGeom>
+                        </pic:spPr>
+                      </pic:pic>
+                    </a:graphicData>
+                  </a:graphic>
+                </wp:inline>
+              </w:drawing>
+            </w:r>
+          </w:p>
+        </w:tc>
+      </w:tr>
+      <w:tr>
+        <w:tc>
+          <w:tcPr>
+            <w:tcW w:w="1006" w:type="pct"/>
+          </w:tcPr>
+          <w:p>
+            <w:pPr>
+              <w:rPr>
+                <w:b/>
+              </w:rPr>
+            </w:pPr>
+            <w:r>
+              <w:rPr>
+                <w:b/>
+              </w:rPr>
+              <w:t>Attori</w:t>
+            </w:r>
+          </w:p>
+        </w:tc>
+        <w:tc>
+          <w:tcPr>
+            <w:tcW w:w="3994" w:type="pct"/>
+          </w:tcPr>
+          <w:p>
+            <w:r>
+              <w:t>Utente</w:t>
+            </w:r>
+          </w:p>
+        </w:tc>
+      </w:tr>
+      <w:tr>
+        <w:tc>
+          <w:tcPr>
+            <w:tcW w:w="1006" w:type="pct"/>
+          </w:tcPr>
+          <w:p>
+            <w:pPr>
+              <w:rPr>
+                <w:b/>
+              </w:rPr>
+            </w:pPr>
+            <w:r>
+              <w:rPr>
+                <w:b/>
+              </w:rPr>
+              <w:t>Precondizioni</w:t>
+            </w:r>
+          </w:p>
+        </w:tc>
+        <w:tc>
+          <w:tcPr>
+            <w:tcW w:w="3994" w:type="pct"/>
+          </w:tcPr>
+          <w:p>
+            <w:r>
+              <w:t>Si dispone di una versione che non sia la più elevata disponibile in commercio</w:t>
+            </w:r>
+          </w:p>
+        </w:tc>
+      </w:tr>
+      <w:tr>
+        <w:tc>
+          <w:tcPr>
+            <w:tcW w:w="1006" w:type="pct"/>
+          </w:tcPr>
+          <w:p>
+            <w:pPr>
+              <w:rPr>
+                <w:b/>
+              </w:rPr>
+            </w:pPr>
+            <w:proofErr w:type="spellStart"/>
+            <w:r>
+              <w:rPr>
+                <w:b/>
+              </w:rPr>
+              <w:t>Postcondizioni</w:t>
+            </w:r>
+            <w:proofErr w:type="spellEnd"/>
+          </w:p>
+        </w:tc>
+        <w:tc>
+          <w:tcPr>
+            <w:tcW w:w="3994" w:type="pct"/>
+          </w:tcPr>
+          <w:p>
+            <w:r>
+              <w:t>Le funzionalità aggiuntive della versione ottenuta sono accessibili</w:t>
+            </w:r>
+          </w:p>
+        </w:tc>
+      </w:tr>
+      <w:tr>
+        <w:tc>
+          <w:tcPr>
+            <w:tcW w:w="1006" w:type="pct"/>
+          </w:tcPr>
+          <w:p>
+            <w:pPr>
+              <w:rPr>
+                <w:b/>
+              </w:rPr>
+            </w:pPr>
+            <w:r>
+              <w:rPr>
+                <w:b/>
+              </w:rPr>
+              <w:t>Scenario Principale</w:t>
+            </w:r>
+          </w:p>
+        </w:tc>
+        <w:tc>
+          <w:tcPr>
+            <w:tcW w:w="3994" w:type="pct"/>
+          </w:tcPr>
+          <w:p>
+            <w:pPr>
+              <w:pStyle w:val="Paragrafoelenco"/>
+              <w:numPr>
+                <w:ilvl w:val="0"/>
+                <w:numId w:val="7"/>
+              </w:numPr>
+            </w:pPr>
+            <w:r>
+              <w:t>L’utente seleziona l’operazione di upgrade</w:t>
+            </w:r>
+          </w:p>
+          <w:p>
+            <w:pPr>
+              <w:pStyle w:val="Paragrafoelenco"/>
+              <w:numPr>
+                <w:ilvl w:val="0"/>
+                <w:numId w:val="7"/>
+              </w:numPr>
+            </w:pPr>
+            <w:r>
+              <w:t>L’utente inserisce il codice fornitogli separatamente per la versione di interesse</w:t>
+            </w:r>
+          </w:p>
+          <w:p>
+            <w:pPr>
+              <w:pStyle w:val="Paragrafoelenco"/>
+              <w:numPr>
+                <w:ilvl w:val="0"/>
+                <w:numId w:val="7"/>
+              </w:numPr>
+            </w:pPr>
+            <w:r>
+              <w:t>Il sistema verifica la validità del codice e la versione corrispondente</w:t>
+            </w:r>
+          </w:p>
+          <w:p>
+            <w:pPr>
+              <w:pStyle w:val="Paragrafoelenco"/>
+              <w:numPr>
+                <w:ilvl w:val="0"/>
+                <w:numId w:val="7"/>
+              </w:numPr>
+            </w:pPr>
+            <w:r>
+              <w:t>Il sistema sblocca le funzionalità aggiuntive della nuova versione</w:t>
+            </w:r>
+          </w:p>
+        </w:tc>
+      </w:tr>
+      <w:tr>
+        <w:tc>
+          <w:tcPr>
+            <w:tcW w:w="1006" w:type="pct"/>
+          </w:tcPr>
+          <w:p>
+            <w:pPr>
+              <w:rPr>
+                <w:b/>
+              </w:rPr>
+            </w:pPr>
+            <w:r>
+              <w:rPr>
+                <w:b/>
+              </w:rPr>
+              <w:t>Scenari alternativi</w:t>
+            </w:r>
+          </w:p>
+        </w:tc>
+        <w:tc>
+          <w:tcPr>
+            <w:tcW w:w="3994" w:type="pct"/>
+          </w:tcPr>
+          <w:p>
+            <w:pPr>
+              <w:pStyle w:val="Paragrafoelenco"/>
+              <w:numPr>
+                <w:ilvl w:val="0"/>
+                <w:numId w:val="9"/>
+              </w:numPr>
+            </w:pPr>
+          </w:p>
+          <w:p>
+            <w:pPr>
+              <w:pStyle w:val="Paragrafoelenco"/>
+              <w:numPr>
+                <w:ilvl w:val="1"/>
+                <w:numId w:val="9"/>
+              </w:numPr>
+            </w:pPr>
+            <w:r>
+              <w:t>Il codice inserito non è valido</w:t>
+            </w:r>
+          </w:p>
+          <w:p>
+            <w:pPr>
+              <w:pStyle w:val="Paragrafoelenco"/>
+              <w:numPr>
+                <w:ilvl w:val="2"/>
+                <w:numId w:val="9"/>
+              </w:numPr>
+            </w:pPr>
+            <w:r>
+              <w:t>Il sistema notifica l’errore e torna al passo 2</w:t>
+            </w:r>
+          </w:p>
+          <w:p>
+            <w:pPr>
+              <w:pStyle w:val="Paragrafoelenco"/>
+              <w:numPr>
+                <w:ilvl w:val="1"/>
+                <w:numId w:val="9"/>
+              </w:numPr>
+            </w:pPr>
+            <w:r>
+              <w:t>Il codice inserito è valido ma fa riferimento ad una versione inferiore del software</w:t>
+            </w:r>
+          </w:p>
+          <w:p>
+            <w:pPr>
+              <w:pStyle w:val="Paragrafoelenco"/>
+              <w:numPr>
+                <w:ilvl w:val="2"/>
+                <w:numId w:val="9"/>
+              </w:numPr>
+            </w:pPr>
+            <w:r>
+              <w:t>Il sistema notifica l’errore e torna al passo 2</w:t>
+            </w:r>
+          </w:p>
+        </w:tc>
+      </w:tr>
+      <w:tr>
+        <w:tc>
+          <w:tcPr>
+            <w:tcW w:w="1006" w:type="pct"/>
+          </w:tcPr>
+          <w:p>
+            <w:pPr>
+              <w:rPr>
+                <w:b/>
+              </w:rPr>
+            </w:pPr>
+            <w:r>
+              <w:rPr>
+                <w:b/>
+              </w:rPr>
+              <w:t>Requisiti non funzionali</w:t>
+            </w:r>
+          </w:p>
+        </w:tc>
+        <w:tc>
+          <w:tcPr>
+            <w:tcW w:w="3994" w:type="pct"/>
+          </w:tcPr>
+          <w:p/>
+        </w:tc>
+      </w:tr>
+      <w:tr>
+        <w:tc>
+          <w:tcPr>
+            <w:tcW w:w="1006" w:type="pct"/>
+          </w:tcPr>
+          <w:p>
+            <w:pPr>
+              <w:rPr>
+                <w:b/>
+              </w:rPr>
+            </w:pPr>
+            <w:r>
+              <w:rPr>
+                <w:b/>
+              </w:rPr>
+              <w:t>Punti Aperti</w:t>
+            </w:r>
+          </w:p>
+        </w:tc>
+        <w:tc>
+          <w:tcPr>
+            <w:tcW w:w="3994" w:type="pct"/>
+          </w:tcPr>
+          <w:p>
+            <w:r>
+              <w:t>Qual è il formato del codice?</w:t>
+            </w:r>
+          </w:p>
+          <w:p>
+            <w:r>
+              <w:t>Come avviene la validazione?</w:t>
+            </w:r>
+          </w:p>
+        </w:tc>
+      </w:tr>
+    </w:tbl>
+    <w:p>
+      <w:pPr>
+        <w:ind w:left="360"/>
+      </w:pPr>
+    </w:p>
+    <w:tbl>
+      <w:tblPr>
+        <w:tblStyle w:val="Grigliatabella"/>
+        <w:tblW w:w="5000" w:type="pct"/>
+        <w:tblLayout w:type="fixed"/>
+        <w:tblLook w:val="04A0" w:firstRow="1" w:lastRow="0" w:firstColumn="1" w:lastColumn="0" w:noHBand="0" w:noVBand="1"/>
+      </w:tblPr>
+      <w:tblGrid>
+        <w:gridCol w:w="1980"/>
+        <w:gridCol w:w="7648"/>
+      </w:tblGrid>
+      <w:tr>
+        <w:tc>
+          <w:tcPr>
+            <w:tcW w:w="1028" w:type="pct"/>
+          </w:tcPr>
+          <w:p>
+            <w:pPr>
+              <w:rPr>
+                <w:b/>
+              </w:rPr>
+            </w:pPr>
+            <w:r>
+              <w:rPr>
+                <w:b/>
+              </w:rPr>
+              <w:t>Titolo</w:t>
+            </w:r>
+          </w:p>
+        </w:tc>
+        <w:tc>
+          <w:tcPr>
+            <w:tcW w:w="3972" w:type="pct"/>
           </w:tcPr>
           <w:p>
             <w:r>
@@ -105,7 +658,7 @@
       <w:tr>
         <w:tc>
           <w:tcPr>
-            <w:tcW w:w="2612" w:type="dxa"/>
+            <w:tcW w:w="1028" w:type="pct"/>
           </w:tcPr>
           <w:p>
             <w:pPr>
@@ -123,7 +676,7 @@
         </w:tc>
         <w:tc>
           <w:tcPr>
-            <w:tcW w:w="6656" w:type="dxa"/>
+            <w:tcW w:w="3972" w:type="pct"/>
           </w:tcPr>
           <w:p>
             <w:r>
@@ -135,7 +688,7 @@
       <w:tr>
         <w:tc>
           <w:tcPr>
-            <w:tcW w:w="2612" w:type="dxa"/>
+            <w:tcW w:w="1028" w:type="pct"/>
           </w:tcPr>
           <w:p>
             <w:pPr>
@@ -153,19 +706,63 @@
         </w:tc>
         <w:tc>
           <w:tcPr>
-            <w:tcW w:w="6656" w:type="dxa"/>
-          </w:tcPr>
-          <w:p>
-            <w:r>
-              <w:t>Utilizzatore – Creazione – Compilazione</w:t>
-            </w:r>
-          </w:p>
-        </w:tc>
-      </w:tr>
-      <w:tr>
-        <w:tc>
-          <w:tcPr>
-            <w:tcW w:w="2612" w:type="dxa"/>
+            <w:tcW w:w="3972" w:type="pct"/>
+          </w:tcPr>
+          <w:p>
+            <w:r>
+              <w:rPr>
+                <w:noProof/>
+                <w:lang w:eastAsia="it-IT"/>
+              </w:rPr>
+              <w:drawing>
+                <wp:inline distT="0" distB="0" distL="0" distR="0">
+                  <wp:extent cx="4641726" cy="1040813"/>
+                  <wp:effectExtent l="0" t="0" r="6985" b="6985"/>
+                  <wp:docPr id="1" name="Immagine 1"/>
+                  <wp:cNvGraphicFramePr>
+                    <a:graphicFrameLocks xmlns:a="http://schemas.openxmlformats.org/drawingml/2006/main" noChangeAspect="1"/>
+                  </wp:cNvGraphicFramePr>
+                  <a:graphic xmlns:a="http://schemas.openxmlformats.org/drawingml/2006/main">
+                    <a:graphicData uri="http://schemas.openxmlformats.org/drawingml/2006/picture">
+                      <pic:pic xmlns:pic="http://schemas.openxmlformats.org/drawingml/2006/picture">
+                        <pic:nvPicPr>
+                          <pic:cNvPr id="1" name="Creazione profilo.png"/>
+                          <pic:cNvPicPr/>
+                        </pic:nvPicPr>
+                        <pic:blipFill>
+                          <a:blip r:embed="rId9" cstate="print">
+                            <a:extLst>
+                              <a:ext uri="{28A0092B-C50C-407E-A947-70E740481C1C}">
+                                <a14:useLocalDpi xmlns:a14="http://schemas.microsoft.com/office/drawing/2010/main" val="0"/>
+                              </a:ext>
+                            </a:extLst>
+                          </a:blip>
+                          <a:stretch>
+                            <a:fillRect/>
+                          </a:stretch>
+                        </pic:blipFill>
+                        <pic:spPr>
+                          <a:xfrm>
+                            <a:off x="0" y="0"/>
+                            <a:ext cx="4672402" cy="1047692"/>
+                          </a:xfrm>
+                          <a:prstGeom prst="rect">
+                            <a:avLst/>
+                          </a:prstGeom>
+                        </pic:spPr>
+                      </pic:pic>
+                    </a:graphicData>
+                  </a:graphic>
+                </wp:inline>
+              </w:drawing>
+            </w:r>
+          </w:p>
+        </w:tc>
+      </w:tr>
+      <w:tr>
+        <w:tc>
+          <w:tcPr>
+            <w:tcW w:w="1028" w:type="pct"/>
           </w:tcPr>
           <w:p>
             <w:pPr>
@@ -183,7 +780,7 @@
         </w:tc>
         <w:tc>
           <w:tcPr>
-            <w:tcW w:w="6656" w:type="dxa"/>
+            <w:tcW w:w="3972" w:type="pct"/>
           </w:tcPr>
           <w:p>
             <w:r>
@@ -195,7 +792,7 @@
       <w:tr>
         <w:tc>
           <w:tcPr>
-            <w:tcW w:w="2612" w:type="dxa"/>
+            <w:tcW w:w="1028" w:type="pct"/>
           </w:tcPr>
           <w:p>
             <w:pPr>
@@ -213,7 +810,7 @@
         </w:tc>
         <w:tc>
           <w:tcPr>
-            <w:tcW w:w="6656" w:type="dxa"/>
+            <w:tcW w:w="3972" w:type="pct"/>
           </w:tcPr>
           <w:p>
             <w:r>
@@ -225,7 +822,7 @@
       <w:tr>
         <w:tc>
           <w:tcPr>
-            <w:tcW w:w="2612" w:type="dxa"/>
+            <w:tcW w:w="1028" w:type="pct"/>
           </w:tcPr>
           <w:p>
             <w:pPr>
@@ -245,7 +842,7 @@
         </w:tc>
         <w:tc>
           <w:tcPr>
-            <w:tcW w:w="6656" w:type="dxa"/>
+            <w:tcW w:w="3972" w:type="pct"/>
           </w:tcPr>
           <w:p>
             <w:r>
@@ -260,7 +857,7 @@
       <w:tr>
         <w:tc>
           <w:tcPr>
-            <w:tcW w:w="2612" w:type="dxa"/>
+            <w:tcW w:w="1028" w:type="pct"/>
           </w:tcPr>
           <w:p>
             <w:pPr>
@@ -278,7 +875,7 @@
         </w:tc>
         <w:tc>
           <w:tcPr>
-            <w:tcW w:w="6656" w:type="dxa"/>
+            <w:tcW w:w="3972" w:type="pct"/>
           </w:tcPr>
           <w:p>
             <w:pPr>
@@ -333,7 +930,7 @@
       <w:tr>
         <w:tc>
           <w:tcPr>
-            <w:tcW w:w="2612" w:type="dxa"/>
+            <w:tcW w:w="1028" w:type="pct"/>
           </w:tcPr>
           <w:p>
             <w:pPr>
@@ -351,7 +948,7 @@
         </w:tc>
         <w:tc>
           <w:tcPr>
-            <w:tcW w:w="6656" w:type="dxa"/>
+            <w:tcW w:w="3972" w:type="pct"/>
           </w:tcPr>
           <w:p>
             <w:pPr>
@@ -391,7 +988,7 @@
       <w:tr>
         <w:tc>
           <w:tcPr>
-            <w:tcW w:w="2612" w:type="dxa"/>
+            <w:tcW w:w="1028" w:type="pct"/>
           </w:tcPr>
           <w:p>
             <w:pPr>
@@ -409,7 +1006,7 @@
         </w:tc>
         <w:tc>
           <w:tcPr>
-            <w:tcW w:w="6656" w:type="dxa"/>
+            <w:tcW w:w="3972" w:type="pct"/>
           </w:tcPr>
           <w:p/>
         </w:tc>
@@ -417,7 +1014,7 @@
       <w:tr>
         <w:tc>
           <w:tcPr>
-            <w:tcW w:w="2612" w:type="dxa"/>
+            <w:tcW w:w="1028" w:type="pct"/>
           </w:tcPr>
           <w:p>
             <w:pPr>
@@ -435,7 +1032,7 @@
         </w:tc>
         <w:tc>
           <w:tcPr>
-            <w:tcW w:w="6656" w:type="dxa"/>
+            <w:tcW w:w="3972" w:type="pct"/>
           </w:tcPr>
           <w:p>
             <w:r>
@@ -444,6 +1041,7 @@
           </w:p>
           <w:p>
             <w:r>
+              <w:lastRenderedPageBreak/>
               <w:t>Qual è l’unità di misura dell’altezza?</w:t>
             </w:r>
             <w:r>
@@ -456,420 +1054,6 @@
             </w:r>
           </w:p>
           <w:p/>
-        </w:tc>
-      </w:tr>
-    </w:tbl>
-    <w:tbl>
-      <w:tblPr>
-        <w:tblStyle w:val="Grigliatabella"/>
-        <w:tblpPr w:leftFromText="141" w:rightFromText="141" w:vertAnchor="page" w:horzAnchor="margin" w:tblpY="12211"/>
-        <w:tblW w:w="0" w:type="auto"/>
-        <w:tblLook w:val="04A0" w:firstRow="1" w:lastRow="0" w:firstColumn="1" w:lastColumn="0" w:noHBand="0" w:noVBand="1"/>
-      </w:tblPr>
-      <w:tblGrid>
-        <w:gridCol w:w="2612"/>
-        <w:gridCol w:w="6656"/>
-      </w:tblGrid>
-      <w:tr>
-        <w:tc>
-          <w:tcPr>
-            <w:tcW w:w="2612" w:type="dxa"/>
-          </w:tcPr>
-          <w:p>
-            <w:pPr>
-              <w:rPr>
-                <w:b/>
-              </w:rPr>
-            </w:pPr>
-            <w:r>
-              <w:rPr>
-                <w:b/>
-              </w:rPr>
-              <w:t>Titolo</w:t>
-            </w:r>
-          </w:p>
-        </w:tc>
-        <w:tc>
-          <w:tcPr>
-            <w:tcW w:w="6656" w:type="dxa"/>
-          </w:tcPr>
-          <w:p>
-            <w:r>
-              <w:rPr>
-                <w:b/>
-              </w:rPr>
-              <w:t>Upgrade della versione di sistema</w:t>
-            </w:r>
-          </w:p>
-        </w:tc>
-      </w:tr>
-      <w:tr>
-        <w:tc>
-          <w:tcPr>
-            <w:tcW w:w="2612" w:type="dxa"/>
-          </w:tcPr>
-          <w:p>
-            <w:pPr>
-              <w:rPr>
-                <w:b/>
-              </w:rPr>
-            </w:pPr>
-            <w:r>
-              <w:rPr>
-                <w:b/>
-              </w:rPr>
-              <w:t>Descrizione</w:t>
-            </w:r>
-          </w:p>
-        </w:tc>
-        <w:tc>
-          <w:tcPr>
-            <w:tcW w:w="6656" w:type="dxa"/>
-          </w:tcPr>
-          <w:p>
-            <w:r>
-              <w:t>Aggiornamento ad una versione superiore del software</w:t>
-            </w:r>
-          </w:p>
-        </w:tc>
-      </w:tr>
-      <w:tr>
-        <w:tc>
-          <w:tcPr>
-            <w:tcW w:w="2612" w:type="dxa"/>
-          </w:tcPr>
-          <w:p>
-            <w:pPr>
-              <w:rPr>
-                <w:b/>
-              </w:rPr>
-            </w:pPr>
-            <w:r>
-              <w:rPr>
-                <w:b/>
-              </w:rPr>
-              <w:t>Relazioni</w:t>
-            </w:r>
-          </w:p>
-        </w:tc>
-        <w:tc>
-          <w:tcPr>
-            <w:tcW w:w="6656" w:type="dxa"/>
-          </w:tcPr>
-          <w:p>
-            <w:r>
-              <w:t>Utilizzatore – Upgrade</w:t>
-            </w:r>
-          </w:p>
-        </w:tc>
-      </w:tr>
-      <w:tr>
-        <w:tc>
-          <w:tcPr>
-            <w:tcW w:w="2612" w:type="dxa"/>
-          </w:tcPr>
-          <w:p>
-            <w:pPr>
-              <w:rPr>
-                <w:b/>
-              </w:rPr>
-            </w:pPr>
-            <w:r>
-              <w:rPr>
-                <w:b/>
-              </w:rPr>
-              <w:t>Attori</w:t>
-            </w:r>
-          </w:p>
-        </w:tc>
-        <w:tc>
-          <w:tcPr>
-            <w:tcW w:w="6656" w:type="dxa"/>
-          </w:tcPr>
-          <w:p>
-            <w:r>
-              <w:t>Utente</w:t>
-            </w:r>
-          </w:p>
-        </w:tc>
-      </w:tr>
-      <w:tr>
-        <w:tc>
-          <w:tcPr>
-            <w:tcW w:w="2612" w:type="dxa"/>
-          </w:tcPr>
-          <w:p>
-            <w:pPr>
-              <w:rPr>
-                <w:b/>
-              </w:rPr>
-            </w:pPr>
-            <w:r>
-              <w:rPr>
-                <w:b/>
-              </w:rPr>
-              <w:t>Precondizioni</w:t>
-            </w:r>
-          </w:p>
-        </w:tc>
-        <w:tc>
-          <w:tcPr>
-            <w:tcW w:w="6656" w:type="dxa"/>
-          </w:tcPr>
-          <w:p>
-            <w:r>
-              <w:t>Si dispone di una versione che non sia la più elevata disponibile in commercio</w:t>
-            </w:r>
-          </w:p>
-        </w:tc>
-      </w:tr>
-      <w:tr>
-        <w:tc>
-          <w:tcPr>
-            <w:tcW w:w="2612" w:type="dxa"/>
-          </w:tcPr>
-          <w:p>
-            <w:pPr>
-              <w:rPr>
-                <w:b/>
-              </w:rPr>
-            </w:pPr>
-            <w:proofErr w:type="spellStart"/>
-            <w:r>
-              <w:rPr>
-                <w:b/>
-              </w:rPr>
-              <w:t>Postcondizioni</w:t>
-            </w:r>
-            <w:proofErr w:type="spellEnd"/>
-          </w:p>
-        </w:tc>
-        <w:tc>
-          <w:tcPr>
-            <w:tcW w:w="6656" w:type="dxa"/>
-          </w:tcPr>
-          <w:p>
-            <w:r>
-              <w:t>Le funzionalità aggiuntive della versione ottenuta sono accessibili</w:t>
-            </w:r>
-          </w:p>
-        </w:tc>
-      </w:tr>
-      <w:tr>
-        <w:tc>
-          <w:tcPr>
-            <w:tcW w:w="2612" w:type="dxa"/>
-          </w:tcPr>
-          <w:p>
-            <w:pPr>
-              <w:rPr>
-                <w:b/>
-              </w:rPr>
-            </w:pPr>
-            <w:r>
-              <w:rPr>
-                <w:b/>
-              </w:rPr>
-              <w:t>Scenario Principale</w:t>
-            </w:r>
-          </w:p>
-        </w:tc>
-        <w:tc>
-          <w:tcPr>
-            <w:tcW w:w="6656" w:type="dxa"/>
-          </w:tcPr>
-          <w:p>
-            <w:pPr>
-              <w:pStyle w:val="Paragrafoelenco"/>
-              <w:numPr>
-                <w:ilvl w:val="0"/>
-                <w:numId w:val="7"/>
-              </w:numPr>
-            </w:pPr>
-            <w:r>
-              <w:t>L’utente seleziona l’operazione di upgrade</w:t>
-            </w:r>
-          </w:p>
-          <w:p>
-            <w:pPr>
-              <w:pStyle w:val="Paragrafoelenco"/>
-              <w:numPr>
-                <w:ilvl w:val="0"/>
-                <w:numId w:val="7"/>
-              </w:numPr>
-            </w:pPr>
-            <w:r>
-              <w:t>L’utente inserisce il codice fornitogli separatamente per la versione di interesse</w:t>
-            </w:r>
-          </w:p>
-          <w:p>
-            <w:pPr>
-              <w:pStyle w:val="Paragrafoelenco"/>
-              <w:numPr>
-                <w:ilvl w:val="0"/>
-                <w:numId w:val="7"/>
-              </w:numPr>
-            </w:pPr>
-            <w:r>
-              <w:t>Il sistema verifica la validità del codice e la versione corrispondente</w:t>
-            </w:r>
-          </w:p>
-          <w:p>
-            <w:pPr>
-              <w:pStyle w:val="Paragrafoelenco"/>
-              <w:numPr>
-                <w:ilvl w:val="0"/>
-                <w:numId w:val="7"/>
-              </w:numPr>
-            </w:pPr>
-            <w:r>
-              <w:t>Il sistema sblocca le funzionalità aggiuntive della nuova versione</w:t>
-            </w:r>
-          </w:p>
-        </w:tc>
-      </w:tr>
-      <w:tr>
-        <w:tc>
-          <w:tcPr>
-            <w:tcW w:w="2612" w:type="dxa"/>
-          </w:tcPr>
-          <w:p>
-            <w:pPr>
-              <w:rPr>
-                <w:b/>
-              </w:rPr>
-            </w:pPr>
-            <w:r>
-              <w:rPr>
-                <w:b/>
-              </w:rPr>
-              <w:lastRenderedPageBreak/>
-              <w:t>Scenari alternativi</w:t>
-            </w:r>
-          </w:p>
-        </w:tc>
-        <w:tc>
-          <w:tcPr>
-            <w:tcW w:w="6656" w:type="dxa"/>
-          </w:tcPr>
-          <w:p>
-            <w:pPr>
-              <w:pStyle w:val="Paragrafoelenco"/>
-              <w:numPr>
-                <w:ilvl w:val="0"/>
-                <w:numId w:val="9"/>
-              </w:numPr>
-            </w:pPr>
-          </w:p>
-          <w:p>
-            <w:pPr>
-              <w:pStyle w:val="Paragrafoelenco"/>
-              <w:numPr>
-                <w:ilvl w:val="1"/>
-                <w:numId w:val="9"/>
-              </w:numPr>
-            </w:pPr>
-            <w:r>
-              <w:t>Il codice inserito non è valido</w:t>
-            </w:r>
-          </w:p>
-          <w:p>
-            <w:pPr>
-              <w:pStyle w:val="Paragrafoelenco"/>
-              <w:numPr>
-                <w:ilvl w:val="2"/>
-                <w:numId w:val="9"/>
-              </w:numPr>
-            </w:pPr>
-            <w:r>
-              <w:t>Il sistema notifica l’errore e torna al passo 2</w:t>
-            </w:r>
-          </w:p>
-          <w:p>
-            <w:pPr>
-              <w:pStyle w:val="Paragrafoelenco"/>
-              <w:numPr>
-                <w:ilvl w:val="1"/>
-                <w:numId w:val="9"/>
-              </w:numPr>
-            </w:pPr>
-            <w:r>
-              <w:t>Il codice inserito è valido ma fa riferimento ad una versione inferiore del software</w:t>
-            </w:r>
-          </w:p>
-          <w:p>
-            <w:pPr>
-              <w:pStyle w:val="Paragrafoelenco"/>
-              <w:numPr>
-                <w:ilvl w:val="2"/>
-                <w:numId w:val="9"/>
-              </w:numPr>
-            </w:pPr>
-            <w:r>
-              <w:t>Il sistema notifica l’errore e torna al passo 2</w:t>
-            </w:r>
-          </w:p>
-        </w:tc>
-      </w:tr>
-      <w:tr>
-        <w:tc>
-          <w:tcPr>
-            <w:tcW w:w="2612" w:type="dxa"/>
-          </w:tcPr>
-          <w:p>
-            <w:pPr>
-              <w:rPr>
-                <w:b/>
-              </w:rPr>
-            </w:pPr>
-            <w:r>
-              <w:rPr>
-                <w:b/>
-              </w:rPr>
-              <w:t>Requisiti non funzionali</w:t>
-            </w:r>
-          </w:p>
-        </w:tc>
-        <w:tc>
-          <w:tcPr>
-            <w:tcW w:w="6656" w:type="dxa"/>
-          </w:tcPr>
-          <w:p/>
-        </w:tc>
-      </w:tr>
-      <w:tr>
-        <w:tc>
-          <w:tcPr>
-            <w:tcW w:w="2612" w:type="dxa"/>
-          </w:tcPr>
-          <w:p>
-            <w:pPr>
-              <w:rPr>
-                <w:b/>
-              </w:rPr>
-            </w:pPr>
-            <w:r>
-              <w:rPr>
-                <w:b/>
-              </w:rPr>
-              <w:t>Punti Aperti</w:t>
-            </w:r>
-          </w:p>
-        </w:tc>
-        <w:tc>
-          <w:tcPr>
-            <w:tcW w:w="6656" w:type="dxa"/>
-          </w:tcPr>
-          <w:p>
-            <w:r>
-              <w:t>Qual è il formato del codice?</w:t>
-            </w:r>
-          </w:p>
-          <w:p>
-            <w:r>
-              <w:t>Come avviene la validazione?</w:t>
-            </w:r>
-          </w:p>
         </w:tc>
       </w:tr>
     </w:tbl>
@@ -886,18 +1070,18 @@
     <w:tbl>
       <w:tblPr>
         <w:tblStyle w:val="Grigliatabella"/>
-        <w:tblpPr w:leftFromText="141" w:rightFromText="141" w:vertAnchor="page" w:horzAnchor="margin" w:tblpY="4456"/>
-        <w:tblW w:w="0" w:type="auto"/>
+        <w:tblW w:w="5000" w:type="pct"/>
+        <w:tblLayout w:type="fixed"/>
         <w:tblLook w:val="04A0" w:firstRow="1" w:lastRow="0" w:firstColumn="1" w:lastColumn="0" w:noHBand="0" w:noVBand="1"/>
       </w:tblPr>
       <w:tblGrid>
-        <w:gridCol w:w="2612"/>
-        <w:gridCol w:w="6656"/>
+        <w:gridCol w:w="1980"/>
+        <w:gridCol w:w="7648"/>
       </w:tblGrid>
       <w:tr>
         <w:tc>
           <w:tcPr>
-            <w:tcW w:w="2612" w:type="dxa"/>
+            <w:tcW w:w="1028" w:type="pct"/>
           </w:tcPr>
           <w:p>
             <w:pPr>
@@ -915,7 +1099,7 @@
         </w:tc>
         <w:tc>
           <w:tcPr>
-            <w:tcW w:w="6656" w:type="dxa"/>
+            <w:tcW w:w="3972" w:type="pct"/>
           </w:tcPr>
           <w:p>
             <w:r>
@@ -930,7 +1114,7 @@
       <w:tr>
         <w:tc>
           <w:tcPr>
-            <w:tcW w:w="2612" w:type="dxa"/>
+            <w:tcW w:w="1028" w:type="pct"/>
           </w:tcPr>
           <w:p>
             <w:pPr>
@@ -948,7 +1132,7 @@
         </w:tc>
         <w:tc>
           <w:tcPr>
-            <w:tcW w:w="6656" w:type="dxa"/>
+            <w:tcW w:w="3972" w:type="pct"/>
           </w:tcPr>
           <w:p>
             <w:r>
@@ -960,7 +1144,7 @@
       <w:tr>
         <w:tc>
           <w:tcPr>
-            <w:tcW w:w="2612" w:type="dxa"/>
+            <w:tcW w:w="1028" w:type="pct"/>
           </w:tcPr>
           <w:p>
             <w:pPr>
@@ -978,19 +1162,63 @@
         </w:tc>
         <w:tc>
           <w:tcPr>
-            <w:tcW w:w="6656" w:type="dxa"/>
-          </w:tcPr>
-          <w:p>
-            <w:r>
-              <w:t>Utilizzatore – Selezione – Visualizzazione</w:t>
-            </w:r>
-          </w:p>
-        </w:tc>
-      </w:tr>
-      <w:tr>
-        <w:tc>
-          <w:tcPr>
-            <w:tcW w:w="2612" w:type="dxa"/>
+            <w:tcW w:w="3972" w:type="pct"/>
+          </w:tcPr>
+          <w:p>
+            <w:r>
+              <w:rPr>
+                <w:noProof/>
+                <w:lang w:eastAsia="it-IT"/>
+              </w:rPr>
+              <w:drawing>
+                <wp:inline distT="0" distB="0" distL="0" distR="0">
+                  <wp:extent cx="4692770" cy="1243063"/>
+                  <wp:effectExtent l="0" t="0" r="0" b="0"/>
+                  <wp:docPr id="3" name="Immagine 3"/>
+                  <wp:cNvGraphicFramePr>
+                    <a:graphicFrameLocks xmlns:a="http://schemas.openxmlformats.org/drawingml/2006/main" noChangeAspect="1"/>
+                  </wp:cNvGraphicFramePr>
+                  <a:graphic xmlns:a="http://schemas.openxmlformats.org/drawingml/2006/main">
+                    <a:graphicData uri="http://schemas.openxmlformats.org/drawingml/2006/picture">
+                      <pic:pic xmlns:pic="http://schemas.openxmlformats.org/drawingml/2006/picture">
+                        <pic:nvPicPr>
+                          <pic:cNvPr id="3" name="Selezione profilo.png"/>
+                          <pic:cNvPicPr/>
+                        </pic:nvPicPr>
+                        <pic:blipFill>
+                          <a:blip r:embed="rId10" cstate="print">
+                            <a:extLst>
+                              <a:ext uri="{28A0092B-C50C-407E-A947-70E740481C1C}">
+                                <a14:useLocalDpi xmlns:a14="http://schemas.microsoft.com/office/drawing/2010/main" val="0"/>
+                              </a:ext>
+                            </a:extLst>
+                          </a:blip>
+                          <a:stretch>
+                            <a:fillRect/>
+                          </a:stretch>
+                        </pic:blipFill>
+                        <pic:spPr>
+                          <a:xfrm>
+                            <a:off x="0" y="0"/>
+                            <a:ext cx="4728350" cy="1252488"/>
+                          </a:xfrm>
+                          <a:prstGeom prst="rect">
+                            <a:avLst/>
+                          </a:prstGeom>
+                        </pic:spPr>
+                      </pic:pic>
+                    </a:graphicData>
+                  </a:graphic>
+                </wp:inline>
+              </w:drawing>
+            </w:r>
+          </w:p>
+        </w:tc>
+      </w:tr>
+      <w:tr>
+        <w:tc>
+          <w:tcPr>
+            <w:tcW w:w="1028" w:type="pct"/>
           </w:tcPr>
           <w:p>
             <w:pPr>
@@ -1008,7 +1236,7 @@
         </w:tc>
         <w:tc>
           <w:tcPr>
-            <w:tcW w:w="6656" w:type="dxa"/>
+            <w:tcW w:w="3972" w:type="pct"/>
           </w:tcPr>
           <w:p>
             <w:r>
@@ -1020,7 +1248,7 @@
       <w:tr>
         <w:tc>
           <w:tcPr>
-            <w:tcW w:w="2612" w:type="dxa"/>
+            <w:tcW w:w="1028" w:type="pct"/>
           </w:tcPr>
           <w:p>
             <w:pPr>
@@ -1038,7 +1266,7 @@
         </w:tc>
         <w:tc>
           <w:tcPr>
-            <w:tcW w:w="6656" w:type="dxa"/>
+            <w:tcW w:w="3972" w:type="pct"/>
           </w:tcPr>
           <w:p>
             <w:r>
@@ -1050,7 +1278,7 @@
       <w:tr>
         <w:tc>
           <w:tcPr>
-            <w:tcW w:w="2612" w:type="dxa"/>
+            <w:tcW w:w="1028" w:type="pct"/>
           </w:tcPr>
           <w:p>
             <w:pPr>
@@ -1070,7 +1298,7 @@
         </w:tc>
         <w:tc>
           <w:tcPr>
-            <w:tcW w:w="6656" w:type="dxa"/>
+            <w:tcW w:w="3972" w:type="pct"/>
           </w:tcPr>
           <w:p/>
         </w:tc>
@@ -1078,7 +1306,7 @@
       <w:tr>
         <w:tc>
           <w:tcPr>
-            <w:tcW w:w="2612" w:type="dxa"/>
+            <w:tcW w:w="1028" w:type="pct"/>
           </w:tcPr>
           <w:p>
             <w:pPr>
@@ -1096,7 +1324,7 @@
         </w:tc>
         <w:tc>
           <w:tcPr>
-            <w:tcW w:w="6656" w:type="dxa"/>
+            <w:tcW w:w="3972" w:type="pct"/>
           </w:tcPr>
           <w:p>
             <w:pPr>
@@ -1151,7 +1379,7 @@
       <w:tr>
         <w:tc>
           <w:tcPr>
-            <w:tcW w:w="2612" w:type="dxa"/>
+            <w:tcW w:w="1028" w:type="pct"/>
           </w:tcPr>
           <w:p>
             <w:pPr>
@@ -1169,7 +1397,7 @@
         </w:tc>
         <w:tc>
           <w:tcPr>
-            <w:tcW w:w="6656" w:type="dxa"/>
+            <w:tcW w:w="3972" w:type="pct"/>
           </w:tcPr>
           <w:p>
             <w:pPr>
@@ -1209,7 +1437,7 @@
       <w:tr>
         <w:tc>
           <w:tcPr>
-            <w:tcW w:w="2612" w:type="dxa"/>
+            <w:tcW w:w="1028" w:type="pct"/>
           </w:tcPr>
           <w:p>
             <w:pPr>
@@ -1227,7 +1455,7 @@
         </w:tc>
         <w:tc>
           <w:tcPr>
-            <w:tcW w:w="6656" w:type="dxa"/>
+            <w:tcW w:w="3972" w:type="pct"/>
           </w:tcPr>
           <w:p/>
         </w:tc>
@@ -1235,7 +1463,7 @@
       <w:tr>
         <w:tc>
           <w:tcPr>
-            <w:tcW w:w="2612" w:type="dxa"/>
+            <w:tcW w:w="1028" w:type="pct"/>
           </w:tcPr>
           <w:p>
             <w:pPr>
@@ -1253,17 +1481,12 @@
         </w:tc>
         <w:tc>
           <w:tcPr>
-            <w:tcW w:w="6656" w:type="dxa"/>
+            <w:tcW w:w="3972" w:type="pct"/>
           </w:tcPr>
           <w:p/>
         </w:tc>
       </w:tr>
     </w:tbl>
-    <w:p>
-      <w:pPr>
-        <w:ind w:left="360"/>
-      </w:pPr>
-    </w:p>
     <w:p>
       <w:pPr>
         <w:ind w:left="360"/>
@@ -1272,18 +1495,17 @@
     <w:tbl>
       <w:tblPr>
         <w:tblStyle w:val="Grigliatabella"/>
-        <w:tblpPr w:leftFromText="141" w:rightFromText="141" w:vertAnchor="page" w:horzAnchor="margin" w:tblpY="10381"/>
-        <w:tblW w:w="0" w:type="auto"/>
+        <w:tblW w:w="5000" w:type="pct"/>
         <w:tblLook w:val="04A0" w:firstRow="1" w:lastRow="0" w:firstColumn="1" w:lastColumn="0" w:noHBand="0" w:noVBand="1"/>
       </w:tblPr>
       <w:tblGrid>
-        <w:gridCol w:w="2612"/>
-        <w:gridCol w:w="6656"/>
+        <w:gridCol w:w="1980"/>
+        <w:gridCol w:w="7648"/>
       </w:tblGrid>
       <w:tr>
         <w:tc>
           <w:tcPr>
-            <w:tcW w:w="2612" w:type="dxa"/>
+            <w:tcW w:w="1028" w:type="pct"/>
           </w:tcPr>
           <w:p>
             <w:pPr>
@@ -1301,7 +1523,7 @@
         </w:tc>
         <w:tc>
           <w:tcPr>
-            <w:tcW w:w="6656" w:type="dxa"/>
+            <w:tcW w:w="3972" w:type="pct"/>
           </w:tcPr>
           <w:p>
             <w:r>
@@ -1316,7 +1538,7 @@
       <w:tr>
         <w:tc>
           <w:tcPr>
-            <w:tcW w:w="2612" w:type="dxa"/>
+            <w:tcW w:w="1028" w:type="pct"/>
           </w:tcPr>
           <w:p>
             <w:pPr>
@@ -1334,7 +1556,7 @@
         </w:tc>
         <w:tc>
           <w:tcPr>
-            <w:tcW w:w="6656" w:type="dxa"/>
+            <w:tcW w:w="3972" w:type="pct"/>
           </w:tcPr>
           <w:p>
             <w:r>
@@ -1346,7 +1568,7 @@
       <w:tr>
         <w:tc>
           <w:tcPr>
-            <w:tcW w:w="2612" w:type="dxa"/>
+            <w:tcW w:w="1028" w:type="pct"/>
           </w:tcPr>
           <w:p>
             <w:pPr>
@@ -1364,22 +1586,23 @@
         </w:tc>
         <w:tc>
           <w:tcPr>
-            <w:tcW w:w="6656" w:type="dxa"/>
-          </w:tcPr>
-          <w:p>
-            <w:r>
-              <w:t xml:space="preserve">Utilizzatore – Selezione – </w:t>
-            </w:r>
-            <w:r>
-              <w:t>Gestione Profilo – Modifica</w:t>
-            </w:r>
-          </w:p>
-        </w:tc>
-      </w:tr>
-      <w:tr>
-        <w:tc>
-          <w:tcPr>
-            <w:tcW w:w="2612" w:type="dxa"/>
+            <w:tcW w:w="3972" w:type="pct"/>
+          </w:tcPr>
+          <w:p>
+            <w:r>
+              <w:pict>
+                <v:shape id="_x0000_i1025" type="#_x0000_t75" style="width:316.55pt;height:50.95pt">
+                  <v:imagedata r:id="rId11" o:title="Modifica profilo"/>
+                </v:shape>
+              </w:pict>
+            </w:r>
+          </w:p>
+        </w:tc>
+      </w:tr>
+      <w:tr>
+        <w:tc>
+          <w:tcPr>
+            <w:tcW w:w="1028" w:type="pct"/>
           </w:tcPr>
           <w:p>
             <w:pPr>
@@ -1397,7 +1620,7 @@
         </w:tc>
         <w:tc>
           <w:tcPr>
-            <w:tcW w:w="6656" w:type="dxa"/>
+            <w:tcW w:w="3972" w:type="pct"/>
           </w:tcPr>
           <w:p>
             <w:r>
@@ -1409,7 +1632,7 @@
       <w:tr>
         <w:tc>
           <w:tcPr>
-            <w:tcW w:w="2612" w:type="dxa"/>
+            <w:tcW w:w="1028" w:type="pct"/>
           </w:tcPr>
           <w:p>
             <w:pPr>
@@ -1427,7 +1650,7 @@
         </w:tc>
         <w:tc>
           <w:tcPr>
-            <w:tcW w:w="6656" w:type="dxa"/>
+            <w:tcW w:w="3972" w:type="pct"/>
           </w:tcPr>
           <w:p>
             <w:r>
@@ -1439,7 +1662,7 @@
       <w:tr>
         <w:tc>
           <w:tcPr>
-            <w:tcW w:w="2612" w:type="dxa"/>
+            <w:tcW w:w="1028" w:type="pct"/>
           </w:tcPr>
           <w:p>
             <w:pPr>
@@ -1459,7 +1682,7 @@
         </w:tc>
         <w:tc>
           <w:tcPr>
-            <w:tcW w:w="6656" w:type="dxa"/>
+            <w:tcW w:w="3972" w:type="pct"/>
           </w:tcPr>
           <w:p>
             <w:r>
@@ -1471,7 +1694,7 @@
       <w:tr>
         <w:tc>
           <w:tcPr>
-            <w:tcW w:w="2612" w:type="dxa"/>
+            <w:tcW w:w="1028" w:type="pct"/>
           </w:tcPr>
           <w:p>
             <w:pPr>
@@ -1489,7 +1712,7 @@
         </w:tc>
         <w:tc>
           <w:tcPr>
-            <w:tcW w:w="6656" w:type="dxa"/>
+            <w:tcW w:w="3972" w:type="pct"/>
           </w:tcPr>
           <w:p>
             <w:pPr>
@@ -1535,7 +1758,7 @@
       <w:tr>
         <w:tc>
           <w:tcPr>
-            <w:tcW w:w="2612" w:type="dxa"/>
+            <w:tcW w:w="1028" w:type="pct"/>
           </w:tcPr>
           <w:p>
             <w:pPr>
@@ -1553,7 +1776,7 @@
         </w:tc>
         <w:tc>
           <w:tcPr>
-            <w:tcW w:w="6656" w:type="dxa"/>
+            <w:tcW w:w="3972" w:type="pct"/>
           </w:tcPr>
           <w:p>
             <w:pPr>
@@ -1593,7 +1816,7 @@
       <w:tr>
         <w:tc>
           <w:tcPr>
-            <w:tcW w:w="2612" w:type="dxa"/>
+            <w:tcW w:w="1028" w:type="pct"/>
           </w:tcPr>
           <w:p>
             <w:pPr>
@@ -1611,7 +1834,7 @@
         </w:tc>
         <w:tc>
           <w:tcPr>
-            <w:tcW w:w="6656" w:type="dxa"/>
+            <w:tcW w:w="3972" w:type="pct"/>
           </w:tcPr>
           <w:p/>
         </w:tc>
@@ -1619,7 +1842,7 @@
       <w:tr>
         <w:tc>
           <w:tcPr>
-            <w:tcW w:w="2612" w:type="dxa"/>
+            <w:tcW w:w="1028" w:type="pct"/>
           </w:tcPr>
           <w:p>
             <w:pPr>
@@ -1637,7 +1860,7 @@
         </w:tc>
         <w:tc>
           <w:tcPr>
-            <w:tcW w:w="6656" w:type="dxa"/>
+            <w:tcW w:w="3972" w:type="pct"/>
           </w:tcPr>
           <w:p>
             <w:r>
@@ -1655,18 +1878,17 @@
     <w:tbl>
       <w:tblPr>
         <w:tblStyle w:val="Grigliatabella"/>
-        <w:tblpPr w:leftFromText="141" w:rightFromText="141" w:vertAnchor="page" w:horzAnchor="margin" w:tblpY="1171"/>
-        <w:tblW w:w="0" w:type="auto"/>
+        <w:tblW w:w="5000" w:type="pct"/>
         <w:tblLook w:val="04A0" w:firstRow="1" w:lastRow="0" w:firstColumn="1" w:lastColumn="0" w:noHBand="0" w:noVBand="1"/>
       </w:tblPr>
       <w:tblGrid>
-        <w:gridCol w:w="2612"/>
-        <w:gridCol w:w="6656"/>
+        <w:gridCol w:w="1980"/>
+        <w:gridCol w:w="7648"/>
       </w:tblGrid>
       <w:tr>
         <w:tc>
           <w:tcPr>
-            <w:tcW w:w="2612" w:type="dxa"/>
+            <w:tcW w:w="1028" w:type="pct"/>
           </w:tcPr>
           <w:p>
             <w:pPr>
@@ -1685,28 +1907,22 @@
         </w:tc>
         <w:tc>
           <w:tcPr>
-            <w:tcW w:w="6656" w:type="dxa"/>
-          </w:tcPr>
-          <w:p>
-            <w:r>
-              <w:rPr>
-                <w:b/>
-              </w:rPr>
-              <w:t>Cancella profilo</w:t>
-            </w:r>
-            <w:r>
-              <w:rPr>
-                <w:b/>
-              </w:rPr>
-              <w:t xml:space="preserve"> </w:t>
-            </w:r>
-          </w:p>
-        </w:tc>
-      </w:tr>
-      <w:tr>
-        <w:tc>
-          <w:tcPr>
-            <w:tcW w:w="2612" w:type="dxa"/>
+            <w:tcW w:w="3972" w:type="pct"/>
+          </w:tcPr>
+          <w:p>
+            <w:r>
+              <w:rPr>
+                <w:b/>
+              </w:rPr>
+              <w:t xml:space="preserve">Cancella profilo </w:t>
+            </w:r>
+          </w:p>
+        </w:tc>
+      </w:tr>
+      <w:tr>
+        <w:tc>
+          <w:tcPr>
+            <w:tcW w:w="1028" w:type="pct"/>
           </w:tcPr>
           <w:p>
             <w:pPr>
@@ -1724,7 +1940,7 @@
         </w:tc>
         <w:tc>
           <w:tcPr>
-            <w:tcW w:w="6656" w:type="dxa"/>
+            <w:tcW w:w="3972" w:type="pct"/>
           </w:tcPr>
           <w:p>
             <w:r>
@@ -1736,7 +1952,7 @@
       <w:tr>
         <w:tc>
           <w:tcPr>
-            <w:tcW w:w="2612" w:type="dxa"/>
+            <w:tcW w:w="1028" w:type="pct"/>
           </w:tcPr>
           <w:p>
             <w:pPr>
@@ -1754,22 +1970,23 @@
         </w:tc>
         <w:tc>
           <w:tcPr>
-            <w:tcW w:w="6656" w:type="dxa"/>
-          </w:tcPr>
-          <w:p>
-            <w:r>
-              <w:t xml:space="preserve">Utilizzatore – Selezione – Gestione Profilo – </w:t>
-            </w:r>
-            <w:r>
-              <w:t>Cancella profilo</w:t>
-            </w:r>
-          </w:p>
-        </w:tc>
-      </w:tr>
-      <w:tr>
-        <w:tc>
-          <w:tcPr>
-            <w:tcW w:w="2612" w:type="dxa"/>
+            <w:tcW w:w="3972" w:type="pct"/>
+          </w:tcPr>
+          <w:p>
+            <w:r>
+              <w:pict>
+                <v:shape id="_x0000_i1026" type="#_x0000_t75" style="width:311.75pt;height:50.25pt">
+                  <v:imagedata r:id="rId12" o:title="Cancella profilo"/>
+                </v:shape>
+              </w:pict>
+            </w:r>
+          </w:p>
+        </w:tc>
+      </w:tr>
+      <w:tr>
+        <w:tc>
+          <w:tcPr>
+            <w:tcW w:w="1028" w:type="pct"/>
           </w:tcPr>
           <w:p>
             <w:pPr>
@@ -1787,7 +2004,7 @@
         </w:tc>
         <w:tc>
           <w:tcPr>
-            <w:tcW w:w="6656" w:type="dxa"/>
+            <w:tcW w:w="3972" w:type="pct"/>
           </w:tcPr>
           <w:p>
             <w:r>
@@ -1799,7 +2016,7 @@
       <w:tr>
         <w:tc>
           <w:tcPr>
-            <w:tcW w:w="2612" w:type="dxa"/>
+            <w:tcW w:w="1028" w:type="pct"/>
           </w:tcPr>
           <w:p>
             <w:pPr>
@@ -1817,7 +2034,7 @@
         </w:tc>
         <w:tc>
           <w:tcPr>
-            <w:tcW w:w="6656" w:type="dxa"/>
+            <w:tcW w:w="3972" w:type="pct"/>
           </w:tcPr>
           <w:p>
             <w:r>
@@ -1829,7 +2046,7 @@
       <w:tr>
         <w:tc>
           <w:tcPr>
-            <w:tcW w:w="2612" w:type="dxa"/>
+            <w:tcW w:w="1028" w:type="pct"/>
           </w:tcPr>
           <w:p>
             <w:pPr>
@@ -1849,7 +2066,7 @@
         </w:tc>
         <w:tc>
           <w:tcPr>
-            <w:tcW w:w="6656" w:type="dxa"/>
+            <w:tcW w:w="3972" w:type="pct"/>
           </w:tcPr>
           <w:p>
             <w:r>
@@ -1861,7 +2078,7 @@
       <w:tr>
         <w:tc>
           <w:tcPr>
-            <w:tcW w:w="2612" w:type="dxa"/>
+            <w:tcW w:w="1028" w:type="pct"/>
           </w:tcPr>
           <w:p>
             <w:pPr>
@@ -1879,7 +2096,7 @@
         </w:tc>
         <w:tc>
           <w:tcPr>
-            <w:tcW w:w="6656" w:type="dxa"/>
+            <w:tcW w:w="3972" w:type="pct"/>
           </w:tcPr>
           <w:p>
             <w:pPr>
@@ -1916,7 +2133,7 @@
       <w:tr>
         <w:tc>
           <w:tcPr>
-            <w:tcW w:w="2612" w:type="dxa"/>
+            <w:tcW w:w="1028" w:type="pct"/>
           </w:tcPr>
           <w:p>
             <w:pPr>
@@ -1934,7 +2151,7 @@
         </w:tc>
         <w:tc>
           <w:tcPr>
-            <w:tcW w:w="6656" w:type="dxa"/>
+            <w:tcW w:w="3972" w:type="pct"/>
           </w:tcPr>
           <w:p/>
         </w:tc>
@@ -1942,7 +2159,7 @@
       <w:tr>
         <w:tc>
           <w:tcPr>
-            <w:tcW w:w="2612" w:type="dxa"/>
+            <w:tcW w:w="1028" w:type="pct"/>
           </w:tcPr>
           <w:p>
             <w:pPr>
@@ -1960,7 +2177,7 @@
         </w:tc>
         <w:tc>
           <w:tcPr>
-            <w:tcW w:w="6656" w:type="dxa"/>
+            <w:tcW w:w="3972" w:type="pct"/>
           </w:tcPr>
           <w:p/>
         </w:tc>
@@ -1968,7 +2185,7 @@
       <w:tr>
         <w:tc>
           <w:tcPr>
-            <w:tcW w:w="2612" w:type="dxa"/>
+            <w:tcW w:w="1028" w:type="pct"/>
           </w:tcPr>
           <w:p>
             <w:pPr>
@@ -1986,7 +2203,7 @@
         </w:tc>
         <w:tc>
           <w:tcPr>
-            <w:tcW w:w="6656" w:type="dxa"/>
+            <w:tcW w:w="3972" w:type="pct"/>
           </w:tcPr>
           <w:p/>
         </w:tc>
@@ -2005,18 +2222,17 @@
     <w:tbl>
       <w:tblPr>
         <w:tblStyle w:val="Grigliatabella"/>
-        <w:tblpPr w:leftFromText="141" w:rightFromText="141" w:vertAnchor="page" w:horzAnchor="margin" w:tblpY="5596"/>
-        <w:tblW w:w="0" w:type="auto"/>
+        <w:tblW w:w="5000" w:type="pct"/>
         <w:tblLook w:val="04A0" w:firstRow="1" w:lastRow="0" w:firstColumn="1" w:lastColumn="0" w:noHBand="0" w:noVBand="1"/>
       </w:tblPr>
       <w:tblGrid>
-        <w:gridCol w:w="2612"/>
-        <w:gridCol w:w="6656"/>
+        <w:gridCol w:w="1980"/>
+        <w:gridCol w:w="7648"/>
       </w:tblGrid>
       <w:tr>
         <w:tc>
           <w:tcPr>
-            <w:tcW w:w="2612" w:type="dxa"/>
+            <w:tcW w:w="1028" w:type="pct"/>
           </w:tcPr>
           <w:p>
             <w:pPr>
@@ -2034,7 +2250,7 @@
         </w:tc>
         <w:tc>
           <w:tcPr>
-            <w:tcW w:w="6656" w:type="dxa"/>
+            <w:tcW w:w="3972" w:type="pct"/>
           </w:tcPr>
           <w:p>
             <w:r>
@@ -2049,7 +2265,7 @@
       <w:tr>
         <w:tc>
           <w:tcPr>
-            <w:tcW w:w="2612" w:type="dxa"/>
+            <w:tcW w:w="1028" w:type="pct"/>
           </w:tcPr>
           <w:p>
             <w:pPr>
@@ -2067,22 +2283,19 @@
         </w:tc>
         <w:tc>
           <w:tcPr>
-            <w:tcW w:w="6656" w:type="dxa"/>
-          </w:tcPr>
-          <w:p>
-            <w:r>
-              <w:t xml:space="preserve">L’utente </w:t>
-            </w:r>
-            <w:r>
-              <w:t>cancella la dieta correntemente associata ad un profilo utente</w:t>
-            </w:r>
-          </w:p>
-        </w:tc>
-      </w:tr>
-      <w:tr>
-        <w:tc>
-          <w:tcPr>
-            <w:tcW w:w="2612" w:type="dxa"/>
+            <w:tcW w:w="3972" w:type="pct"/>
+          </w:tcPr>
+          <w:p>
+            <w:r>
+              <w:t>L’utente cancella la dieta correntemente associata ad un profilo utente</w:t>
+            </w:r>
+          </w:p>
+        </w:tc>
+      </w:tr>
+      <w:tr>
+        <w:tc>
+          <w:tcPr>
+            <w:tcW w:w="1028" w:type="pct"/>
           </w:tcPr>
           <w:p>
             <w:pPr>
@@ -2100,28 +2313,23 @@
         </w:tc>
         <w:tc>
           <w:tcPr>
-            <w:tcW w:w="6656" w:type="dxa"/>
-          </w:tcPr>
-          <w:p>
-            <w:r>
-              <w:t xml:space="preserve">Utilizzatore – Selezione – Gestione </w:t>
-            </w:r>
-            <w:r>
-              <w:t>Dieta</w:t>
-            </w:r>
-            <w:r>
-              <w:t xml:space="preserve"> – Cancella </w:t>
-            </w:r>
-            <w:r>
-              <w:t>dieta</w:t>
-            </w:r>
-          </w:p>
-        </w:tc>
-      </w:tr>
-      <w:tr>
-        <w:tc>
-          <w:tcPr>
-            <w:tcW w:w="2612" w:type="dxa"/>
+            <w:tcW w:w="3972" w:type="pct"/>
+          </w:tcPr>
+          <w:p>
+            <w:r>
+              <w:pict>
+                <v:shape id="_x0000_i1027" type="#_x0000_t75" style="width:318.55pt;height:49.6pt">
+                  <v:imagedata r:id="rId13" o:title="Cancella dieta"/>
+                </v:shape>
+              </w:pict>
+            </w:r>
+          </w:p>
+        </w:tc>
+      </w:tr>
+      <w:tr>
+        <w:tc>
+          <w:tcPr>
+            <w:tcW w:w="1028" w:type="pct"/>
           </w:tcPr>
           <w:p>
             <w:pPr>
@@ -2139,7 +2347,7 @@
         </w:tc>
         <w:tc>
           <w:tcPr>
-            <w:tcW w:w="6656" w:type="dxa"/>
+            <w:tcW w:w="3972" w:type="pct"/>
           </w:tcPr>
           <w:p>
             <w:r>
@@ -2151,7 +2359,7 @@
       <w:tr>
         <w:tc>
           <w:tcPr>
-            <w:tcW w:w="2612" w:type="dxa"/>
+            <w:tcW w:w="1028" w:type="pct"/>
           </w:tcPr>
           <w:p>
             <w:pPr>
@@ -2169,22 +2377,19 @@
         </w:tc>
         <w:tc>
           <w:tcPr>
-            <w:tcW w:w="6656" w:type="dxa"/>
-          </w:tcPr>
-          <w:p>
-            <w:r>
-              <w:t>E’ stato selezionato un profilo utente</w:t>
-            </w:r>
-            <w:r>
-              <w:t xml:space="preserve"> che ha una dieta associata</w:t>
-            </w:r>
-          </w:p>
-        </w:tc>
-      </w:tr>
-      <w:tr>
-        <w:tc>
-          <w:tcPr>
-            <w:tcW w:w="2612" w:type="dxa"/>
+            <w:tcW w:w="3972" w:type="pct"/>
+          </w:tcPr>
+          <w:p>
+            <w:r>
+              <w:t>E’ stato selezionato un profilo utente che ha una dieta associata</w:t>
+            </w:r>
+          </w:p>
+        </w:tc>
+      </w:tr>
+      <w:tr>
+        <w:tc>
+          <w:tcPr>
+            <w:tcW w:w="1028" w:type="pct"/>
           </w:tcPr>
           <w:p>
             <w:pPr>
@@ -2204,7 +2409,7 @@
         </w:tc>
         <w:tc>
           <w:tcPr>
-            <w:tcW w:w="6656" w:type="dxa"/>
+            <w:tcW w:w="3972" w:type="pct"/>
           </w:tcPr>
           <w:p>
             <w:r>
@@ -2216,7 +2421,7 @@
       <w:tr>
         <w:tc>
           <w:tcPr>
-            <w:tcW w:w="2612" w:type="dxa"/>
+            <w:tcW w:w="1028" w:type="pct"/>
           </w:tcPr>
           <w:p>
             <w:pPr>
@@ -2234,7 +2439,7 @@
         </w:tc>
         <w:tc>
           <w:tcPr>
-            <w:tcW w:w="6656" w:type="dxa"/>
+            <w:tcW w:w="3972" w:type="pct"/>
           </w:tcPr>
           <w:p>
             <w:pPr>
@@ -2257,21 +2462,15 @@
               </w:numPr>
             </w:pPr>
             <w:r>
-              <w:t xml:space="preserve">L’utente conferma l’operazione di cancellazione </w:t>
-            </w:r>
-            <w:r>
-              <w:t>dalla dieta associata al profilo utente</w:t>
-            </w:r>
-            <w:r>
-              <w:t xml:space="preserve"> selezionato</w:t>
-            </w:r>
-          </w:p>
-        </w:tc>
-      </w:tr>
-      <w:tr>
-        <w:tc>
-          <w:tcPr>
-            <w:tcW w:w="2612" w:type="dxa"/>
+              <w:t>L’utente conferma l’operazione di cancellazione dalla dieta associata al profilo utente selezionato</w:t>
+            </w:r>
+          </w:p>
+        </w:tc>
+      </w:tr>
+      <w:tr>
+        <w:tc>
+          <w:tcPr>
+            <w:tcW w:w="1028" w:type="pct"/>
           </w:tcPr>
           <w:p>
             <w:pPr>
@@ -2289,7 +2488,7 @@
         </w:tc>
         <w:tc>
           <w:tcPr>
-            <w:tcW w:w="6656" w:type="dxa"/>
+            <w:tcW w:w="3972" w:type="pct"/>
           </w:tcPr>
           <w:p/>
         </w:tc>
@@ -2297,7 +2496,7 @@
       <w:tr>
         <w:tc>
           <w:tcPr>
-            <w:tcW w:w="2612" w:type="dxa"/>
+            <w:tcW w:w="1028" w:type="pct"/>
           </w:tcPr>
           <w:p>
             <w:pPr>
@@ -2315,7 +2514,7 @@
         </w:tc>
         <w:tc>
           <w:tcPr>
-            <w:tcW w:w="6656" w:type="dxa"/>
+            <w:tcW w:w="3972" w:type="pct"/>
           </w:tcPr>
           <w:p/>
         </w:tc>
@@ -2323,7 +2522,7 @@
       <w:tr>
         <w:tc>
           <w:tcPr>
-            <w:tcW w:w="2612" w:type="dxa"/>
+            <w:tcW w:w="1028" w:type="pct"/>
           </w:tcPr>
           <w:p>
             <w:pPr>
@@ -2341,40 +2540,402 @@
         </w:tc>
         <w:tc>
           <w:tcPr>
-            <w:tcW w:w="6656" w:type="dxa"/>
+            <w:tcW w:w="3972" w:type="pct"/>
           </w:tcPr>
           <w:p/>
         </w:tc>
       </w:tr>
     </w:tbl>
+    <w:p/>
+    <w:p/>
+    <w:p/>
+    <w:p/>
+    <w:p/>
+    <w:p/>
+    <w:p/>
+    <w:p/>
+    <w:p/>
+    <w:p/>
     <w:p>
-      <w:pPr>
-        <w:ind w:left="360"/>
-      </w:pPr>
+      <w:bookmarkStart w:id="0" w:name="_GoBack"/>
+      <w:bookmarkEnd w:id="0"/>
     </w:p>
-    <w:p>
-      <w:pPr>
-        <w:ind w:left="360"/>
-      </w:pPr>
-    </w:p>
-    <w:p/>
+    <w:tbl>
+      <w:tblPr>
+        <w:tblStyle w:val="Grigliatabella"/>
+        <w:tblW w:w="5000" w:type="pct"/>
+        <w:tblLook w:val="04A0" w:firstRow="1" w:lastRow="0" w:firstColumn="1" w:lastColumn="0" w:noHBand="0" w:noVBand="1"/>
+      </w:tblPr>
+      <w:tblGrid>
+        <w:gridCol w:w="1980"/>
+        <w:gridCol w:w="7648"/>
+      </w:tblGrid>
+      <w:tr>
+        <w:tc>
+          <w:tcPr>
+            <w:tcW w:w="1028" w:type="pct"/>
+          </w:tcPr>
+          <w:p>
+            <w:pPr>
+              <w:rPr>
+                <w:b/>
+              </w:rPr>
+            </w:pPr>
+            <w:r>
+              <w:rPr>
+                <w:b/>
+              </w:rPr>
+              <w:lastRenderedPageBreak/>
+              <w:t>Titolo</w:t>
+            </w:r>
+          </w:p>
+        </w:tc>
+        <w:tc>
+          <w:tcPr>
+            <w:tcW w:w="3972" w:type="pct"/>
+          </w:tcPr>
+          <w:p>
+            <w:r>
+              <w:rPr>
+                <w:b/>
+              </w:rPr>
+              <w:t xml:space="preserve">Sostituisci piatto </w:t>
+            </w:r>
+          </w:p>
+        </w:tc>
+      </w:tr>
+      <w:tr>
+        <w:tc>
+          <w:tcPr>
+            <w:tcW w:w="1028" w:type="pct"/>
+          </w:tcPr>
+          <w:p>
+            <w:pPr>
+              <w:rPr>
+                <w:b/>
+              </w:rPr>
+            </w:pPr>
+            <w:r>
+              <w:rPr>
+                <w:b/>
+              </w:rPr>
+              <w:t>Descrizione</w:t>
+            </w:r>
+          </w:p>
+        </w:tc>
+        <w:tc>
+          <w:tcPr>
+            <w:tcW w:w="3972" w:type="pct"/>
+          </w:tcPr>
+          <w:p>
+            <w:r>
+              <w:t>L’utente richiede la sostituzione di un piatto nel menù settimanale con un piatto alternativo equivalente</w:t>
+            </w:r>
+          </w:p>
+        </w:tc>
+      </w:tr>
+      <w:tr>
+        <w:tc>
+          <w:tcPr>
+            <w:tcW w:w="1028" w:type="pct"/>
+          </w:tcPr>
+          <w:p>
+            <w:pPr>
+              <w:rPr>
+                <w:b/>
+              </w:rPr>
+            </w:pPr>
+            <w:r>
+              <w:rPr>
+                <w:b/>
+              </w:rPr>
+              <w:t>Relazioni</w:t>
+            </w:r>
+          </w:p>
+        </w:tc>
+        <w:tc>
+          <w:tcPr>
+            <w:tcW w:w="3972" w:type="pct"/>
+          </w:tcPr>
+          <w:p>
+            <w:r>
+              <w:pict>
+                <v:shape id="_x0000_i1028" type="#_x0000_t75" style="width:317.9pt;height:50.95pt">
+                  <v:imagedata r:id="rId14" o:title="Sostituisci piatto"/>
+                </v:shape>
+              </w:pict>
+            </w:r>
+          </w:p>
+        </w:tc>
+      </w:tr>
+      <w:tr>
+        <w:tc>
+          <w:tcPr>
+            <w:tcW w:w="1028" w:type="pct"/>
+          </w:tcPr>
+          <w:p>
+            <w:pPr>
+              <w:rPr>
+                <w:b/>
+              </w:rPr>
+            </w:pPr>
+            <w:r>
+              <w:rPr>
+                <w:b/>
+              </w:rPr>
+              <w:t>Attori</w:t>
+            </w:r>
+          </w:p>
+        </w:tc>
+        <w:tc>
+          <w:tcPr>
+            <w:tcW w:w="3972" w:type="pct"/>
+          </w:tcPr>
+          <w:p>
+            <w:r>
+              <w:t>Utente</w:t>
+            </w:r>
+          </w:p>
+        </w:tc>
+      </w:tr>
+      <w:tr>
+        <w:tc>
+          <w:tcPr>
+            <w:tcW w:w="1028" w:type="pct"/>
+          </w:tcPr>
+          <w:p>
+            <w:pPr>
+              <w:rPr>
+                <w:b/>
+              </w:rPr>
+            </w:pPr>
+            <w:r>
+              <w:rPr>
+                <w:b/>
+              </w:rPr>
+              <w:t>Precondizioni</w:t>
+            </w:r>
+          </w:p>
+        </w:tc>
+        <w:tc>
+          <w:tcPr>
+            <w:tcW w:w="3972" w:type="pct"/>
+          </w:tcPr>
+          <w:p>
+            <w:r>
+              <w:t>E’ stato selezionato un profilo utente che ha una dieta associata</w:t>
+            </w:r>
+          </w:p>
+        </w:tc>
+      </w:tr>
+      <w:tr>
+        <w:tc>
+          <w:tcPr>
+            <w:tcW w:w="1028" w:type="pct"/>
+          </w:tcPr>
+          <w:p>
+            <w:pPr>
+              <w:rPr>
+                <w:b/>
+              </w:rPr>
+            </w:pPr>
+            <w:proofErr w:type="spellStart"/>
+            <w:r>
+              <w:rPr>
+                <w:b/>
+              </w:rPr>
+              <w:t>Postcondizioni</w:t>
+            </w:r>
+            <w:proofErr w:type="spellEnd"/>
+          </w:p>
+        </w:tc>
+        <w:tc>
+          <w:tcPr>
+            <w:tcW w:w="3972" w:type="pct"/>
+          </w:tcPr>
+          <w:p>
+            <w:r>
+              <w:t>Un piatto della dieta associata al profilo utente selezionato è stato sostituito con un piatto equivalente</w:t>
+            </w:r>
+          </w:p>
+        </w:tc>
+      </w:tr>
+      <w:tr>
+        <w:tc>
+          <w:tcPr>
+            <w:tcW w:w="1028" w:type="pct"/>
+          </w:tcPr>
+          <w:p>
+            <w:pPr>
+              <w:rPr>
+                <w:b/>
+              </w:rPr>
+            </w:pPr>
+            <w:r>
+              <w:rPr>
+                <w:b/>
+              </w:rPr>
+              <w:t>Scenario Principale</w:t>
+            </w:r>
+          </w:p>
+        </w:tc>
+        <w:tc>
+          <w:tcPr>
+            <w:tcW w:w="3972" w:type="pct"/>
+          </w:tcPr>
+          <w:p>
+            <w:pPr>
+              <w:pStyle w:val="Paragrafoelenco"/>
+              <w:numPr>
+                <w:ilvl w:val="0"/>
+                <w:numId w:val="17"/>
+              </w:numPr>
+            </w:pPr>
+            <w:r>
+              <w:t xml:space="preserve">L’utente seleziona un piatto su cui effettuare la sostituzione </w:t>
+            </w:r>
+          </w:p>
+          <w:p>
+            <w:pPr>
+              <w:pStyle w:val="Paragrafoelenco"/>
+              <w:numPr>
+                <w:ilvl w:val="0"/>
+                <w:numId w:val="17"/>
+              </w:numPr>
+            </w:pPr>
+            <w:r>
+              <w:t>L’utente sceglie tra un elenco di piatti alternativi proposti dal sistema</w:t>
+            </w:r>
+          </w:p>
+        </w:tc>
+      </w:tr>
+      <w:tr>
+        <w:tc>
+          <w:tcPr>
+            <w:tcW w:w="1028" w:type="pct"/>
+          </w:tcPr>
+          <w:p>
+            <w:pPr>
+              <w:rPr>
+                <w:b/>
+              </w:rPr>
+            </w:pPr>
+            <w:r>
+              <w:rPr>
+                <w:b/>
+              </w:rPr>
+              <w:t>Scenari alternativi</w:t>
+            </w:r>
+          </w:p>
+        </w:tc>
+        <w:tc>
+          <w:tcPr>
+            <w:tcW w:w="3972" w:type="pct"/>
+          </w:tcPr>
+          <w:p>
+            <w:pPr>
+              <w:pStyle w:val="Paragrafoelenco"/>
+              <w:numPr>
+                <w:ilvl w:val="0"/>
+                <w:numId w:val="18"/>
+              </w:numPr>
+            </w:pPr>
+          </w:p>
+          <w:p>
+            <w:pPr>
+              <w:pStyle w:val="Paragrafoelenco"/>
+              <w:numPr>
+                <w:ilvl w:val="1"/>
+                <w:numId w:val="18"/>
+              </w:numPr>
+            </w:pPr>
+            <w:r>
+              <w:t>Non esiste nessun piatto equivalente a quello selezionato</w:t>
+            </w:r>
+          </w:p>
+          <w:p>
+            <w:pPr>
+              <w:pStyle w:val="Paragrafoelenco"/>
+              <w:numPr>
+                <w:ilvl w:val="2"/>
+                <w:numId w:val="18"/>
+              </w:numPr>
+            </w:pPr>
+            <w:r>
+              <w:t>Il sistema lascia il menù settimanale invariato</w:t>
+            </w:r>
+          </w:p>
+        </w:tc>
+      </w:tr>
+      <w:tr>
+        <w:tc>
+          <w:tcPr>
+            <w:tcW w:w="1028" w:type="pct"/>
+          </w:tcPr>
+          <w:p>
+            <w:pPr>
+              <w:rPr>
+                <w:b/>
+              </w:rPr>
+            </w:pPr>
+            <w:r>
+              <w:rPr>
+                <w:b/>
+              </w:rPr>
+              <w:t>Requisiti non funzionali</w:t>
+            </w:r>
+          </w:p>
+        </w:tc>
+        <w:tc>
+          <w:tcPr>
+            <w:tcW w:w="3972" w:type="pct"/>
+          </w:tcPr>
+          <w:p/>
+        </w:tc>
+      </w:tr>
+      <w:tr>
+        <w:tc>
+          <w:tcPr>
+            <w:tcW w:w="1028" w:type="pct"/>
+          </w:tcPr>
+          <w:p>
+            <w:pPr>
+              <w:rPr>
+                <w:b/>
+              </w:rPr>
+            </w:pPr>
+            <w:r>
+              <w:rPr>
+                <w:b/>
+              </w:rPr>
+              <w:t>Punti Aperti</w:t>
+            </w:r>
+          </w:p>
+        </w:tc>
+        <w:tc>
+          <w:tcPr>
+            <w:tcW w:w="3972" w:type="pct"/>
+          </w:tcPr>
+          <w:p/>
+        </w:tc>
+      </w:tr>
+    </w:tbl>
     <w:p/>
     <w:p/>
     <w:tbl>
       <w:tblPr>
         <w:tblStyle w:val="Grigliatabella"/>
-        <w:tblpPr w:leftFromText="141" w:rightFromText="141" w:vertAnchor="page" w:horzAnchor="margin" w:tblpY="10381"/>
-        <w:tblW w:w="0" w:type="auto"/>
+        <w:tblW w:w="5000" w:type="pct"/>
         <w:tblLook w:val="04A0" w:firstRow="1" w:lastRow="0" w:firstColumn="1" w:lastColumn="0" w:noHBand="0" w:noVBand="1"/>
       </w:tblPr>
       <w:tblGrid>
-        <w:gridCol w:w="2612"/>
-        <w:gridCol w:w="6656"/>
+        <w:gridCol w:w="1980"/>
+        <w:gridCol w:w="7648"/>
       </w:tblGrid>
       <w:tr>
         <w:tc>
           <w:tcPr>
-            <w:tcW w:w="2612" w:type="dxa"/>
+            <w:tcW w:w="1028" w:type="pct"/>
           </w:tcPr>
           <w:p>
             <w:pPr>
@@ -2392,22 +2953,22 @@
         </w:tc>
         <w:tc>
           <w:tcPr>
-            <w:tcW w:w="6656" w:type="dxa"/>
-          </w:tcPr>
-          <w:p>
-            <w:r>
-              <w:rPr>
-                <w:b/>
-              </w:rPr>
-              <w:t xml:space="preserve">Sostituisci piatto </w:t>
-            </w:r>
-          </w:p>
-        </w:tc>
-      </w:tr>
-      <w:tr>
-        <w:tc>
-          <w:tcPr>
-            <w:tcW w:w="2612" w:type="dxa"/>
+            <w:tcW w:w="3972" w:type="pct"/>
+          </w:tcPr>
+          <w:p>
+            <w:r>
+              <w:rPr>
+                <w:b/>
+              </w:rPr>
+              <w:t xml:space="preserve">Calcola dieta </w:t>
+            </w:r>
+          </w:p>
+        </w:tc>
+      </w:tr>
+      <w:tr>
+        <w:tc>
+          <w:tcPr>
+            <w:tcW w:w="1028" w:type="pct"/>
           </w:tcPr>
           <w:p>
             <w:pPr>
@@ -2425,25 +2986,19 @@
         </w:tc>
         <w:tc>
           <w:tcPr>
-            <w:tcW w:w="6656" w:type="dxa"/>
-          </w:tcPr>
-          <w:p>
-            <w:r>
-              <w:t xml:space="preserve">L’utente </w:t>
-            </w:r>
-            <w:r>
-              <w:t>richiede la sostituzione di</w:t>
-            </w:r>
-            <w:r>
-              <w:t xml:space="preserve"> un piatto nel menù settimanale con un piatto alternativo equivalente</w:t>
-            </w:r>
-          </w:p>
-        </w:tc>
-      </w:tr>
-      <w:tr>
-        <w:tc>
-          <w:tcPr>
-            <w:tcW w:w="2612" w:type="dxa"/>
+            <w:tcW w:w="3972" w:type="pct"/>
+          </w:tcPr>
+          <w:p>
+            <w:r>
+              <w:t>L’utente richiede il calcolo di un nuovo menù settimanale associato al profilo utente</w:t>
+            </w:r>
+          </w:p>
+        </w:tc>
+      </w:tr>
+      <w:tr>
+        <w:tc>
+          <w:tcPr>
+            <w:tcW w:w="1028" w:type="pct"/>
           </w:tcPr>
           <w:p>
             <w:pPr>
@@ -2461,19 +3016,23 @@
         </w:tc>
         <w:tc>
           <w:tcPr>
-            <w:tcW w:w="6656" w:type="dxa"/>
-          </w:tcPr>
-          <w:p>
-            <w:r>
-              <w:t>Utilizzatore – Selezione – Gestione Dieta – Sostituisci piatto</w:t>
-            </w:r>
-          </w:p>
-        </w:tc>
-      </w:tr>
-      <w:tr>
-        <w:tc>
-          <w:tcPr>
-            <w:tcW w:w="2612" w:type="dxa"/>
+            <w:tcW w:w="3972" w:type="pct"/>
+          </w:tcPr>
+          <w:p>
+            <w:r>
+              <w:pict>
+                <v:shape id="_x0000_i1029" type="#_x0000_t75" style="width:324.7pt;height:36.7pt">
+                  <v:imagedata r:id="rId15" o:title="Calcola dieta"/>
+                </v:shape>
+              </w:pict>
+            </w:r>
+          </w:p>
+        </w:tc>
+      </w:tr>
+      <w:tr>
+        <w:tc>
+          <w:tcPr>
+            <w:tcW w:w="1028" w:type="pct"/>
           </w:tcPr>
           <w:p>
             <w:pPr>
@@ -2491,7 +3050,7 @@
         </w:tc>
         <w:tc>
           <w:tcPr>
-            <w:tcW w:w="6656" w:type="dxa"/>
+            <w:tcW w:w="3972" w:type="pct"/>
           </w:tcPr>
           <w:p>
             <w:r>
@@ -2503,7 +3062,7 @@
       <w:tr>
         <w:tc>
           <w:tcPr>
-            <w:tcW w:w="2612" w:type="dxa"/>
+            <w:tcW w:w="1028" w:type="pct"/>
           </w:tcPr>
           <w:p>
             <w:pPr>
@@ -2521,19 +3080,19 @@
         </w:tc>
         <w:tc>
           <w:tcPr>
-            <w:tcW w:w="6656" w:type="dxa"/>
-          </w:tcPr>
-          <w:p>
-            <w:r>
-              <w:t>E’ stato selezionato un profilo utente che ha una dieta associata</w:t>
-            </w:r>
-          </w:p>
-        </w:tc>
-      </w:tr>
-      <w:tr>
-        <w:tc>
-          <w:tcPr>
-            <w:tcW w:w="2612" w:type="dxa"/>
+            <w:tcW w:w="3972" w:type="pct"/>
+          </w:tcPr>
+          <w:p>
+            <w:r>
+              <w:t xml:space="preserve">E’ stato selezionato un profilo utente </w:t>
+            </w:r>
+          </w:p>
+        </w:tc>
+      </w:tr>
+      <w:tr>
+        <w:tc>
+          <w:tcPr>
+            <w:tcW w:w="1028" w:type="pct"/>
           </w:tcPr>
           <w:p>
             <w:pPr>
@@ -2553,19 +3112,19 @@
         </w:tc>
         <w:tc>
           <w:tcPr>
-            <w:tcW w:w="6656" w:type="dxa"/>
-          </w:tcPr>
-          <w:p>
-            <w:r>
-              <w:t>Un piatto della dieta associata al profilo utente selezionato è stato sostituito con un piatto equivalente</w:t>
-            </w:r>
-          </w:p>
-        </w:tc>
-      </w:tr>
-      <w:tr>
-        <w:tc>
-          <w:tcPr>
-            <w:tcW w:w="2612" w:type="dxa"/>
+            <w:tcW w:w="3972" w:type="pct"/>
+          </w:tcPr>
+          <w:p>
+            <w:r>
+              <w:t>Il profilo utente ha una nuova dieta associata</w:t>
+            </w:r>
+          </w:p>
+        </w:tc>
+      </w:tr>
+      <w:tr>
+        <w:tc>
+          <w:tcPr>
+            <w:tcW w:w="1028" w:type="pct"/>
           </w:tcPr>
           <w:p>
             <w:pPr>
@@ -2583,18 +3142,18 @@
         </w:tc>
         <w:tc>
           <w:tcPr>
-            <w:tcW w:w="6656" w:type="dxa"/>
+            <w:tcW w:w="3972" w:type="pct"/>
           </w:tcPr>
           <w:p>
             <w:pPr>
               <w:pStyle w:val="Paragrafoelenco"/>
               <w:numPr>
                 <w:ilvl w:val="0"/>
-                <w:numId w:val="17"/>
+                <w:numId w:val="20"/>
               </w:numPr>
             </w:pPr>
             <w:r>
-              <w:t xml:space="preserve">L’utente seleziona un piatto su cui effettuare la sostituzione </w:t>
+              <w:t>L’utente seleziona l’operazione di calcolo di una dieta</w:t>
             </w:r>
           </w:p>
           <w:p>
@@ -2602,19 +3161,43 @@
               <w:pStyle w:val="Paragrafoelenco"/>
               <w:numPr>
                 <w:ilvl w:val="0"/>
-                <w:numId w:val="17"/>
+                <w:numId w:val="20"/>
               </w:numPr>
             </w:pPr>
             <w:r>
-              <w:t>L’utente sceglie tra un elenco di piatti alternativi proposti dal sistema</w:t>
-            </w:r>
-          </w:p>
-        </w:tc>
-      </w:tr>
-      <w:tr>
-        <w:tc>
-          <w:tcPr>
-            <w:tcW w:w="2612" w:type="dxa"/>
+              <w:t>Se la versione lo permette l’utente seleziona l’algoritmo di calcolo della dieta in accordo coi dati del profilo utente</w:t>
+            </w:r>
+          </w:p>
+          <w:p>
+            <w:pPr>
+              <w:pStyle w:val="Paragrafoelenco"/>
+              <w:numPr>
+                <w:ilvl w:val="0"/>
+                <w:numId w:val="20"/>
+              </w:numPr>
+            </w:pPr>
+            <w:r>
+              <w:t xml:space="preserve">Il sistema calcola una nuova dieta e la mostra temporaneamente a video </w:t>
+            </w:r>
+          </w:p>
+          <w:p>
+            <w:pPr>
+              <w:pStyle w:val="Paragrafoelenco"/>
+              <w:numPr>
+                <w:ilvl w:val="0"/>
+                <w:numId w:val="20"/>
+              </w:numPr>
+            </w:pPr>
+            <w:r>
+              <w:t>Il sistema associa la nuova dieta al profilo utente</w:t>
+            </w:r>
+          </w:p>
+        </w:tc>
+      </w:tr>
+      <w:tr>
+        <w:tc>
+          <w:tcPr>
+            <w:tcW w:w="1028" w:type="pct"/>
           </w:tcPr>
           <w:p>
             <w:pPr>
@@ -2632,7 +3215,7 @@
         </w:tc>
         <w:tc>
           <w:tcPr>
-            <w:tcW w:w="6656" w:type="dxa"/>
+            <w:tcW w:w="3972" w:type="pct"/>
           </w:tcPr>
           <w:p>
             <w:pPr>
@@ -2652,7 +3235,7 @@
               </w:numPr>
             </w:pPr>
             <w:r>
-              <w:t>Non esiste nessun piatto equivalente a quello selezionato</w:t>
+              <w:t>Esiste già una dieta associata al profilo</w:t>
             </w:r>
           </w:p>
           <w:p>
@@ -2664,376 +3247,7 @@
               </w:numPr>
             </w:pPr>
             <w:r>
-              <w:t>Il sistema lascia il menù settimanale invariato</w:t>
-            </w:r>
-          </w:p>
-        </w:tc>
-      </w:tr>
-      <w:tr>
-        <w:tc>
-          <w:tcPr>
-            <w:tcW w:w="2612" w:type="dxa"/>
-          </w:tcPr>
-          <w:p>
-            <w:pPr>
-              <w:rPr>
-                <w:b/>
-              </w:rPr>
-            </w:pPr>
-            <w:r>
-              <w:rPr>
-                <w:b/>
-              </w:rPr>
-              <w:t>Requisiti non funzionali</w:t>
-            </w:r>
-          </w:p>
-        </w:tc>
-        <w:tc>
-          <w:tcPr>
-            <w:tcW w:w="6656" w:type="dxa"/>
-          </w:tcPr>
-          <w:p/>
-        </w:tc>
-      </w:tr>
-      <w:tr>
-        <w:tc>
-          <w:tcPr>
-            <w:tcW w:w="2612" w:type="dxa"/>
-          </w:tcPr>
-          <w:p>
-            <w:pPr>
-              <w:rPr>
-                <w:b/>
-              </w:rPr>
-            </w:pPr>
-            <w:r>
-              <w:rPr>
-                <w:b/>
-              </w:rPr>
-              <w:t>Punti Aperti</w:t>
-            </w:r>
-          </w:p>
-        </w:tc>
-        <w:tc>
-          <w:tcPr>
-            <w:tcW w:w="6656" w:type="dxa"/>
-          </w:tcPr>
-          <w:p/>
-        </w:tc>
-      </w:tr>
-    </w:tbl>
-    <w:tbl>
-      <w:tblPr>
-        <w:tblStyle w:val="Grigliatabella"/>
-        <w:tblpPr w:leftFromText="141" w:rightFromText="141" w:vertAnchor="page" w:horzAnchor="margin" w:tblpY="1486"/>
-        <w:tblW w:w="0" w:type="auto"/>
-        <w:tblLook w:val="04A0" w:firstRow="1" w:lastRow="0" w:firstColumn="1" w:lastColumn="0" w:noHBand="0" w:noVBand="1"/>
-      </w:tblPr>
-      <w:tblGrid>
-        <w:gridCol w:w="2612"/>
-        <w:gridCol w:w="6656"/>
-      </w:tblGrid>
-      <w:tr>
-        <w:tc>
-          <w:tcPr>
-            <w:tcW w:w="2612" w:type="dxa"/>
-          </w:tcPr>
-          <w:p>
-            <w:pPr>
-              <w:rPr>
-                <w:b/>
-              </w:rPr>
-            </w:pPr>
-            <w:r>
-              <w:rPr>
-                <w:b/>
-              </w:rPr>
-              <w:lastRenderedPageBreak/>
-              <w:t>Titolo</w:t>
-            </w:r>
-          </w:p>
-        </w:tc>
-        <w:tc>
-          <w:tcPr>
-            <w:tcW w:w="6656" w:type="dxa"/>
-          </w:tcPr>
-          <w:p>
-            <w:r>
-              <w:rPr>
-                <w:b/>
-              </w:rPr>
-              <w:t xml:space="preserve">Calcola dieta </w:t>
-            </w:r>
-          </w:p>
-        </w:tc>
-      </w:tr>
-      <w:tr>
-        <w:tc>
-          <w:tcPr>
-            <w:tcW w:w="2612" w:type="dxa"/>
-          </w:tcPr>
-          <w:p>
-            <w:pPr>
-              <w:rPr>
-                <w:b/>
-              </w:rPr>
-            </w:pPr>
-            <w:r>
-              <w:rPr>
-                <w:b/>
-              </w:rPr>
-              <w:t>Descrizione</w:t>
-            </w:r>
-          </w:p>
-        </w:tc>
-        <w:tc>
-          <w:tcPr>
-            <w:tcW w:w="6656" w:type="dxa"/>
-          </w:tcPr>
-          <w:p>
-            <w:r>
-              <w:t>L’utente richiede il calcolo di un nuovo menù settimanale associato al profilo utente</w:t>
-            </w:r>
-          </w:p>
-        </w:tc>
-      </w:tr>
-      <w:tr>
-        <w:tc>
-          <w:tcPr>
-            <w:tcW w:w="2612" w:type="dxa"/>
-          </w:tcPr>
-          <w:p>
-            <w:pPr>
-              <w:rPr>
-                <w:b/>
-              </w:rPr>
-            </w:pPr>
-            <w:r>
-              <w:rPr>
-                <w:b/>
-              </w:rPr>
-              <w:t>Relazioni</w:t>
-            </w:r>
-          </w:p>
-        </w:tc>
-        <w:tc>
-          <w:tcPr>
-            <w:tcW w:w="6656" w:type="dxa"/>
-          </w:tcPr>
-          <w:p>
-            <w:r>
-              <w:t>Utilizzatore – Selezione – Gestione Dieta – Calcola dieta</w:t>
-            </w:r>
-          </w:p>
-        </w:tc>
-      </w:tr>
-      <w:tr>
-        <w:tc>
-          <w:tcPr>
-            <w:tcW w:w="2612" w:type="dxa"/>
-          </w:tcPr>
-          <w:p>
-            <w:pPr>
-              <w:rPr>
-                <w:b/>
-              </w:rPr>
-            </w:pPr>
-            <w:r>
-              <w:rPr>
-                <w:b/>
-              </w:rPr>
-              <w:t>Attori</w:t>
-            </w:r>
-          </w:p>
-        </w:tc>
-        <w:tc>
-          <w:tcPr>
-            <w:tcW w:w="6656" w:type="dxa"/>
-          </w:tcPr>
-          <w:p>
-            <w:r>
-              <w:t>Utente</w:t>
-            </w:r>
-          </w:p>
-        </w:tc>
-      </w:tr>
-      <w:tr>
-        <w:tc>
-          <w:tcPr>
-            <w:tcW w:w="2612" w:type="dxa"/>
-          </w:tcPr>
-          <w:p>
-            <w:pPr>
-              <w:rPr>
-                <w:b/>
-              </w:rPr>
-            </w:pPr>
-            <w:r>
-              <w:rPr>
-                <w:b/>
-              </w:rPr>
-              <w:t>Precondizioni</w:t>
-            </w:r>
-          </w:p>
-        </w:tc>
-        <w:tc>
-          <w:tcPr>
-            <w:tcW w:w="6656" w:type="dxa"/>
-          </w:tcPr>
-          <w:p>
-            <w:r>
-              <w:t xml:space="preserve">E’ stato selezionato un profilo utente </w:t>
-            </w:r>
-          </w:p>
-        </w:tc>
-      </w:tr>
-      <w:tr>
-        <w:tc>
-          <w:tcPr>
-            <w:tcW w:w="2612" w:type="dxa"/>
-          </w:tcPr>
-          <w:p>
-            <w:pPr>
-              <w:rPr>
-                <w:b/>
-              </w:rPr>
-            </w:pPr>
-            <w:proofErr w:type="spellStart"/>
-            <w:r>
-              <w:rPr>
-                <w:b/>
-              </w:rPr>
-              <w:t>Postcondizioni</w:t>
-            </w:r>
-            <w:proofErr w:type="spellEnd"/>
-          </w:p>
-        </w:tc>
-        <w:tc>
-          <w:tcPr>
-            <w:tcW w:w="6656" w:type="dxa"/>
-          </w:tcPr>
-          <w:p>
-            <w:r>
-              <w:t>Il profilo utente ha una nuova dieta associata</w:t>
-            </w:r>
-          </w:p>
-        </w:tc>
-      </w:tr>
-      <w:tr>
-        <w:tc>
-          <w:tcPr>
-            <w:tcW w:w="2612" w:type="dxa"/>
-          </w:tcPr>
-          <w:p>
-            <w:pPr>
-              <w:rPr>
-                <w:b/>
-              </w:rPr>
-            </w:pPr>
-            <w:r>
-              <w:rPr>
-                <w:b/>
-              </w:rPr>
-              <w:t>Scenario Principale</w:t>
-            </w:r>
-          </w:p>
-        </w:tc>
-        <w:tc>
-          <w:tcPr>
-            <w:tcW w:w="6656" w:type="dxa"/>
-          </w:tcPr>
-          <w:p>
-            <w:pPr>
-              <w:pStyle w:val="Paragrafoelenco"/>
-              <w:numPr>
-                <w:ilvl w:val="0"/>
-                <w:numId w:val="20"/>
-              </w:numPr>
-            </w:pPr>
-            <w:r>
-              <w:t>L’utente seleziona l’operazione di calcolo di una dieta</w:t>
-            </w:r>
-          </w:p>
-          <w:p>
-            <w:pPr>
-              <w:pStyle w:val="Paragrafoelenco"/>
-              <w:numPr>
-                <w:ilvl w:val="0"/>
-                <w:numId w:val="20"/>
-              </w:numPr>
-            </w:pPr>
-            <w:r>
-              <w:t>Se la versione lo permette l’utente seleziona l’algoritmo di calcolo della dieta in accordo coi dati del profilo utente</w:t>
-            </w:r>
-          </w:p>
-          <w:p>
-            <w:pPr>
-              <w:pStyle w:val="Paragrafoelenco"/>
-              <w:numPr>
-                <w:ilvl w:val="0"/>
-                <w:numId w:val="20"/>
-              </w:numPr>
-            </w:pPr>
-            <w:r>
-              <w:t xml:space="preserve">Il sistema calcola una nuova dieta e la mostra temporaneamente a video </w:t>
-            </w:r>
-          </w:p>
-          <w:p>
-            <w:pPr>
-              <w:pStyle w:val="Paragrafoelenco"/>
-              <w:numPr>
-                <w:ilvl w:val="0"/>
-                <w:numId w:val="20"/>
-              </w:numPr>
-            </w:pPr>
-            <w:r>
-              <w:t>Il sistema associa la nuova dieta al profilo utente</w:t>
-            </w:r>
-          </w:p>
-        </w:tc>
-      </w:tr>
-      <w:tr>
-        <w:tc>
-          <w:tcPr>
-            <w:tcW w:w="2612" w:type="dxa"/>
-          </w:tcPr>
-          <w:p>
-            <w:pPr>
-              <w:rPr>
-                <w:b/>
-              </w:rPr>
-            </w:pPr>
-            <w:r>
-              <w:rPr>
-                <w:b/>
-              </w:rPr>
-              <w:t>Scenari alternativi</w:t>
-            </w:r>
-          </w:p>
-        </w:tc>
-        <w:tc>
-          <w:tcPr>
-            <w:tcW w:w="6656" w:type="dxa"/>
-          </w:tcPr>
-          <w:p>
-            <w:pPr>
-              <w:pStyle w:val="Paragrafoelenco"/>
-              <w:numPr>
-                <w:ilvl w:val="0"/>
-                <w:numId w:val="18"/>
-              </w:numPr>
-            </w:pPr>
-          </w:p>
-          <w:p>
-            <w:pPr>
-              <w:pStyle w:val="Paragrafoelenco"/>
-              <w:numPr>
-                <w:ilvl w:val="1"/>
-                <w:numId w:val="18"/>
-              </w:numPr>
-            </w:pPr>
-            <w:r>
-              <w:t>Esiste già una dieta associata al profilo</w:t>
+              <w:t>Il sistema chiede se si vuole effettuare la sostituzione della dieta</w:t>
             </w:r>
           </w:p>
           <w:p>
@@ -3045,18 +3259,6 @@
               </w:numPr>
             </w:pPr>
             <w:r>
-              <w:t>Il sistema chiede se si vuole effettuare la sostituzione della dieta</w:t>
-            </w:r>
-          </w:p>
-          <w:p>
-            <w:pPr>
-              <w:pStyle w:val="Paragrafoelenco"/>
-              <w:numPr>
-                <w:ilvl w:val="2"/>
-                <w:numId w:val="18"/>
-              </w:numPr>
-            </w:pPr>
-            <w:r>
               <w:t>Se la risposta è positiva il sistema cancella la dieta precedente e associa la nuova dieta al profilo utente</w:t>
             </w:r>
           </w:p>
@@ -3065,7 +3267,7 @@
       <w:tr>
         <w:tc>
           <w:tcPr>
-            <w:tcW w:w="2612" w:type="dxa"/>
+            <w:tcW w:w="1028" w:type="pct"/>
           </w:tcPr>
           <w:p>
             <w:pPr>
@@ -3083,7 +3285,7 @@
         </w:tc>
         <w:tc>
           <w:tcPr>
-            <w:tcW w:w="6656" w:type="dxa"/>
+            <w:tcW w:w="3972" w:type="pct"/>
           </w:tcPr>
           <w:p/>
         </w:tc>
@@ -3091,7 +3293,7 @@
       <w:tr>
         <w:tc>
           <w:tcPr>
-            <w:tcW w:w="2612" w:type="dxa"/>
+            <w:tcW w:w="1028" w:type="pct"/>
           </w:tcPr>
           <w:p>
             <w:pPr>
@@ -3109,20 +3311,16 @@
         </w:tc>
         <w:tc>
           <w:tcPr>
-            <w:tcW w:w="6656" w:type="dxa"/>
+            <w:tcW w:w="3972" w:type="pct"/>
           </w:tcPr>
           <w:p>
             <w:r>
               <w:t>Nella visualizzazione della nuova dieta, si vuole permettere di sostituire un piatto?</w:t>
             </w:r>
-            <w:bookmarkStart w:id="0" w:name="_GoBack"/>
-            <w:bookmarkEnd w:id="0"/>
           </w:p>
         </w:tc>
       </w:tr>
     </w:tbl>
-    <w:p/>
-    <w:p/>
     <w:p/>
     <w:sectPr>
       <w:pgSz w:w="11906" w:h="16838"/>
@@ -3132,6 +3330,56 @@
     </w:sectPr>
   </w:body>
 </w:document>
+</file>
+
+<file path=word/endnotes.xml><?xml version="1.0" encoding="utf-8"?>
+<w:endnotes xmlns:wpc="http://schemas.microsoft.com/office/word/2010/wordprocessingCanvas" xmlns:mc="http://schemas.openxmlformats.org/markup-compatibility/2006" xmlns:o="urn:schemas-microsoft-com:office:office" xmlns:r="http://schemas.openxmlformats.org/officeDocument/2006/relationships" xmlns:m="http://schemas.openxmlformats.org/officeDocument/2006/math" xmlns:v="urn:schemas-microsoft-com:vml" xmlns:wp14="http://schemas.microsoft.com/office/word/2010/wordprocessingDrawing" xmlns:wp="http://schemas.openxmlformats.org/drawingml/2006/wordprocessingDrawing" xmlns:w10="urn:schemas-microsoft-com:office:word" xmlns:w="http://schemas.openxmlformats.org/wordprocessingml/2006/main" xmlns:w14="http://schemas.microsoft.com/office/word/2010/wordml" xmlns:w15="http://schemas.microsoft.com/office/word/2012/wordml" xmlns:wpg="http://schemas.microsoft.com/office/word/2010/wordprocessingGroup" xmlns:wpi="http://schemas.microsoft.com/office/word/2010/wordprocessingInk" xmlns:wne="http://schemas.microsoft.com/office/word/2006/wordml" xmlns:wps="http://schemas.microsoft.com/office/word/2010/wordprocessingShape" mc:Ignorable="w14 w15 wp14">
+  <w:endnote w:type="separator" w:id="-1">
+    <w:p>
+      <w:pPr>
+        <w:spacing w:after="0" w:line="240" w:lineRule="auto"/>
+      </w:pPr>
+      <w:r>
+        <w:separator/>
+      </w:r>
+    </w:p>
+  </w:endnote>
+  <w:endnote w:type="continuationSeparator" w:id="0">
+    <w:p>
+      <w:pPr>
+        <w:spacing w:after="0" w:line="240" w:lineRule="auto"/>
+      </w:pPr>
+      <w:r>
+        <w:continuationSeparator/>
+      </w:r>
+    </w:p>
+  </w:endnote>
+</w:endnotes>
+</file>
+
+<file path=word/footnotes.xml><?xml version="1.0" encoding="utf-8"?>
+<w:footnotes xmlns:wpc="http://schemas.microsoft.com/office/word/2010/wordprocessingCanvas" xmlns:mc="http://schemas.openxmlformats.org/markup-compatibility/2006" xmlns:o="urn:schemas-microsoft-com:office:office" xmlns:r="http://schemas.openxmlformats.org/officeDocument/2006/relationships" xmlns:m="http://schemas.openxmlformats.org/officeDocument/2006/math" xmlns:v="urn:schemas-microsoft-com:vml" xmlns:wp14="http://schemas.microsoft.com/office/word/2010/wordprocessingDrawing" xmlns:wp="http://schemas.openxmlformats.org/drawingml/2006/wordprocessingDrawing" xmlns:w10="urn:schemas-microsoft-com:office:word" xmlns:w="http://schemas.openxmlformats.org/wordprocessingml/2006/main" xmlns:w14="http://schemas.microsoft.com/office/word/2010/wordml" xmlns:w15="http://schemas.microsoft.com/office/word/2012/wordml" xmlns:wpg="http://schemas.microsoft.com/office/word/2010/wordprocessingGroup" xmlns:wpi="http://schemas.microsoft.com/office/word/2010/wordprocessingInk" xmlns:wne="http://schemas.microsoft.com/office/word/2006/wordml" xmlns:wps="http://schemas.microsoft.com/office/word/2010/wordprocessingShape" mc:Ignorable="w14 w15 wp14">
+  <w:footnote w:type="separator" w:id="-1">
+    <w:p>
+      <w:pPr>
+        <w:spacing w:after="0" w:line="240" w:lineRule="auto"/>
+      </w:pPr>
+      <w:r>
+        <w:separator/>
+      </w:r>
+    </w:p>
+  </w:footnote>
+  <w:footnote w:type="continuationSeparator" w:id="0">
+    <w:p>
+      <w:pPr>
+        <w:spacing w:after="0" w:line="240" w:lineRule="auto"/>
+      </w:pPr>
+      <w:r>
+        <w:continuationSeparator/>
+      </w:r>
+    </w:p>
+  </w:footnote>
+</w:footnotes>
 </file>
 
 <file path=word/numbering.xml><?xml version="1.0" encoding="utf-8"?>
@@ -6007,6 +6255,50 @@
       </w:tcPr>
     </w:tblStylePr>
   </w:style>
+  <w:style w:type="paragraph" w:styleId="Intestazione">
+    <w:name w:val="header"/>
+    <w:basedOn w:val="Normale"/>
+    <w:link w:val="IntestazioneCarattere"/>
+    <w:uiPriority w:val="99"/>
+    <w:unhideWhenUsed/>
+    <w:rsid w:val="00B92619"/>
+    <w:pPr>
+      <w:tabs>
+        <w:tab w:val="center" w:pos="4819"/>
+        <w:tab w:val="right" w:pos="9638"/>
+      </w:tabs>
+      <w:spacing w:after="0" w:line="240" w:lineRule="auto"/>
+    </w:pPr>
+  </w:style>
+  <w:style w:type="character" w:customStyle="1" w:styleId="IntestazioneCarattere">
+    <w:name w:val="Intestazione Carattere"/>
+    <w:basedOn w:val="Carpredefinitoparagrafo"/>
+    <w:link w:val="Intestazione"/>
+    <w:uiPriority w:val="99"/>
+    <w:rsid w:val="00B92619"/>
+  </w:style>
+  <w:style w:type="paragraph" w:styleId="Pidipagina">
+    <w:name w:val="footer"/>
+    <w:basedOn w:val="Normale"/>
+    <w:link w:val="PidipaginaCarattere"/>
+    <w:uiPriority w:val="99"/>
+    <w:unhideWhenUsed/>
+    <w:rsid w:val="00B92619"/>
+    <w:pPr>
+      <w:tabs>
+        <w:tab w:val="center" w:pos="4819"/>
+        <w:tab w:val="right" w:pos="9638"/>
+      </w:tabs>
+      <w:spacing w:after="0" w:line="240" w:lineRule="auto"/>
+    </w:pPr>
+  </w:style>
+  <w:style w:type="character" w:customStyle="1" w:styleId="PidipaginaCarattere">
+    <w:name w:val="Piè di pagina Carattere"/>
+    <w:basedOn w:val="Carpredefinitoparagrafo"/>
+    <w:link w:val="Pidipagina"/>
+    <w:uiPriority w:val="99"/>
+    <w:rsid w:val="00B92619"/>
+  </w:style>
 </w:styles>
 </file>
 

</xml_diff>

<commit_message>
correzione frecce extends e nomi
</commit_message>
<xml_diff>
--- a/Casi d'uso.docx
+++ b/Casi d'uso.docx
@@ -54,73 +54,10 @@
         <w:t>Tutte le operazioni critiche sono soggette a richiesta di conferma</w:t>
       </w:r>
     </w:p>
+    <w:p/>
     <w:p>
-      <w:r>
-        <w:rPr>
-          <w:noProof/>
-          <w:lang w:eastAsia="it-IT"/>
-        </w:rPr>
-        <mc:AlternateContent>
-          <mc:Choice Requires="wps">
-            <w:drawing>
-              <wp:anchor distT="0" distB="0" distL="114300" distR="114300" simplePos="0" relativeHeight="251659264" behindDoc="0" locked="0" layoutInCell="1" allowOverlap="1" wp14:anchorId="2B80D24E" wp14:editId="0810D5FA">
-                <wp:simplePos x="0" y="0"/>
-                <wp:positionH relativeFrom="column">
-                  <wp:posOffset>1022350</wp:posOffset>
-                </wp:positionH>
-                <wp:positionV relativeFrom="paragraph">
-                  <wp:posOffset>283845</wp:posOffset>
-                </wp:positionV>
-                <wp:extent cx="5080635" cy="0"/>
-                <wp:effectExtent l="0" t="0" r="24765" b="19050"/>
-                <wp:wrapNone/>
-                <wp:docPr id="4" name="Connettore 1 4"/>
-                <wp:cNvGraphicFramePr/>
-                <a:graphic xmlns:a="http://schemas.openxmlformats.org/drawingml/2006/main">
-                  <a:graphicData uri="http://schemas.microsoft.com/office/word/2010/wordprocessingShape">
-                    <wps:wsp>
-                      <wps:cNvCnPr/>
-                      <wps:spPr>
-                        <a:xfrm>
-                          <a:off x="0" y="0"/>
-                          <a:ext cx="5080635" cy="0"/>
-                        </a:xfrm>
-                        <a:prstGeom prst="line">
-                          <a:avLst/>
-                        </a:prstGeom>
-                      </wps:spPr>
-                      <wps:style>
-                        <a:lnRef idx="1">
-                          <a:schemeClr val="dk1"/>
-                        </a:lnRef>
-                        <a:fillRef idx="0">
-                          <a:schemeClr val="dk1"/>
-                        </a:fillRef>
-                        <a:effectRef idx="0">
-                          <a:schemeClr val="dk1"/>
-                        </a:effectRef>
-                        <a:fontRef idx="minor">
-                          <a:schemeClr val="tx1"/>
-                        </a:fontRef>
-                      </wps:style>
-                      <wps:bodyPr/>
-                    </wps:wsp>
-                  </a:graphicData>
-                </a:graphic>
-              </wp:anchor>
-            </w:drawing>
-          </mc:Choice>
-          <mc:Fallback>
-            <w:pict>
-              <v:line w14:anchorId="6A6A727B" id="Connettore 1 4" o:spid="_x0000_s1026" style="position:absolute;z-index:251659264;visibility:visible;mso-wrap-style:square;mso-wrap-distance-left:9pt;mso-wrap-distance-top:0;mso-wrap-distance-right:9pt;mso-wrap-distance-bottom:0;mso-position-horizontal:absolute;mso-position-horizontal-relative:text;mso-position-vertical:absolute;mso-position-vertical-relative:text" from="80.5pt,22.35pt" to="480.55pt,22.35pt" o:gfxdata="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" strokecolor="black [3200]" strokeweight=".5pt">
-                <v:stroke joinstyle="miter"/>
-              </v:line>
-            </w:pict>
-          </mc:Fallback>
-        </mc:AlternateContent>
-      </w:r>
-    </w:p>
-    <w:p>
+      <w:bookmarkStart w:id="0" w:name="_GoBack"/>
+      <w:bookmarkEnd w:id="0"/>
       <w:r>
         <w:pict>
           <v:shapetype id="_x0000_t75" coordsize="21600,21600" o:spt="75" o:preferrelative="t" path="m@4@5l@4@11@9@11@9@5xe" filled="f" stroked="f">
@@ -368,14 +305,12 @@
                 <w:b/>
               </w:rPr>
             </w:pPr>
-            <w:proofErr w:type="spellStart"/>
             <w:r>
               <w:rPr>
                 <w:b/>
               </w:rPr>
               <w:t>Postcondizioni</w:t>
             </w:r>
-            <w:proofErr w:type="spellEnd"/>
           </w:p>
         </w:tc>
         <w:tc>
@@ -830,14 +765,12 @@
                 <w:b/>
               </w:rPr>
             </w:pPr>
-            <w:proofErr w:type="spellStart"/>
             <w:r>
               <w:rPr>
                 <w:b/>
               </w:rPr>
               <w:t>Postcondizioni</w:t>
             </w:r>
-            <w:proofErr w:type="spellEnd"/>
           </w:p>
         </w:tc>
         <w:tc>
@@ -1286,14 +1219,12 @@
                 <w:b/>
               </w:rPr>
             </w:pPr>
-            <w:proofErr w:type="spellStart"/>
             <w:r>
               <w:rPr>
                 <w:b/>
               </w:rPr>
               <w:t>Postcondizioni</w:t>
             </w:r>
-            <w:proofErr w:type="spellEnd"/>
           </w:p>
         </w:tc>
         <w:tc>
@@ -1670,14 +1601,12 @@
                 <w:b/>
               </w:rPr>
             </w:pPr>
-            <w:proofErr w:type="spellStart"/>
             <w:r>
               <w:rPr>
                 <w:b/>
               </w:rPr>
               <w:t>Postcondizioni</w:t>
             </w:r>
-            <w:proofErr w:type="spellEnd"/>
           </w:p>
         </w:tc>
         <w:tc>
@@ -2054,14 +1983,12 @@
                 <w:b/>
               </w:rPr>
             </w:pPr>
-            <w:proofErr w:type="spellStart"/>
             <w:r>
               <w:rPr>
                 <w:b/>
               </w:rPr>
               <w:t>Postcondizioni</w:t>
             </w:r>
-            <w:proofErr w:type="spellEnd"/>
           </w:p>
         </w:tc>
         <w:tc>
@@ -2397,14 +2324,12 @@
                 <w:b/>
               </w:rPr>
             </w:pPr>
-            <w:proofErr w:type="spellStart"/>
             <w:r>
               <w:rPr>
                 <w:b/>
               </w:rPr>
               <w:t>Postcondizioni</w:t>
             </w:r>
-            <w:proofErr w:type="spellEnd"/>
           </w:p>
         </w:tc>
         <w:tc>
@@ -2556,10 +2481,7 @@
     <w:p/>
     <w:p/>
     <w:p/>
-    <w:p>
-      <w:bookmarkStart w:id="0" w:name="_GoBack"/>
-      <w:bookmarkEnd w:id="0"/>
-    </w:p>
+    <w:p/>
     <w:tbl>
       <w:tblPr>
         <w:tblStyle w:val="Grigliatabella"/>
@@ -2739,14 +2661,12 @@
                 <w:b/>
               </w:rPr>
             </w:pPr>
-            <w:proofErr w:type="spellStart"/>
             <w:r>
               <w:rPr>
                 <w:b/>
               </w:rPr>
               <w:t>Postcondizioni</w:t>
             </w:r>
-            <w:proofErr w:type="spellEnd"/>
           </w:p>
         </w:tc>
         <w:tc>
@@ -3100,14 +3020,12 @@
                 <w:b/>
               </w:rPr>
             </w:pPr>
-            <w:proofErr w:type="spellStart"/>
             <w:r>
               <w:rPr>
                 <w:b/>
               </w:rPr>
               <w:t>Postcondizioni</w:t>
             </w:r>
-            <w:proofErr w:type="spellEnd"/>
           </w:p>
         </w:tc>
         <w:tc>

</xml_diff>

<commit_message>
aggiunta Scelta algoritmo dieta nei casi d'uso
</commit_message>
<xml_diff>
--- a/Casi d'uso.docx
+++ b/Casi d'uso.docx
@@ -54,11 +54,12 @@
         <w:t>Tutte le operazioni critiche sono soggette a richiesta di conferma</w:t>
       </w:r>
     </w:p>
-    <w:p/>
     <w:p>
-      <w:bookmarkStart w:id="0" w:name="_GoBack"/>
-      <w:bookmarkEnd w:id="0"/>
       <w:r>
+        <w:rPr>
+          <w:noProof/>
+          <w:lang w:eastAsia="it-IT"/>
+        </w:rPr>
         <w:pict>
           <v:shapetype id="_x0000_t75" coordsize="21600,21600" o:spt="75" o:preferrelative="t" path="m@4@5l@4@11@9@11@9@5xe" filled="f" stroked="f">
             <v:stroke joinstyle="miter"/>
@@ -79,12 +80,13 @@
             <v:path o:extrusionok="f" gradientshapeok="t" o:connecttype="rect"/>
             <o:lock v:ext="edit" aspectratio="t"/>
           </v:shapetype>
-          <v:shape id="_x0000_i1030" type="#_x0000_t75" style="width:481.6pt;height:284.6pt">
+          <v:shape id="_x0000_i1030" type="#_x0000_t75" style="width:481.6pt;height:290.05pt">
             <v:imagedata r:id="rId7" o:title="Vista d'insieme"/>
           </v:shape>
         </w:pict>
       </w:r>
     </w:p>
+    <w:p/>
     <w:tbl>
       <w:tblPr>
         <w:tblStyle w:val="Grigliatabella"/>
@@ -545,6 +547,8 @@
       <w:pPr>
         <w:ind w:left="360"/>
       </w:pPr>
+      <w:bookmarkStart w:id="0" w:name="_GoBack"/>
+      <w:bookmarkEnd w:id="0"/>
     </w:p>
     <w:tbl>
       <w:tblPr>
@@ -2849,8 +2853,8 @@
         <w:tblLook w:val="04A0" w:firstRow="1" w:lastRow="0" w:firstColumn="1" w:lastColumn="0" w:noHBand="0" w:noVBand="1"/>
       </w:tblPr>
       <w:tblGrid>
-        <w:gridCol w:w="1980"/>
-        <w:gridCol w:w="7648"/>
+        <w:gridCol w:w="1579"/>
+        <w:gridCol w:w="8049"/>
       </w:tblGrid>
       <w:tr>
         <w:tc>
@@ -2941,7 +2945,7 @@
           <w:p>
             <w:r>
               <w:pict>
-                <v:shape id="_x0000_i1029" type="#_x0000_t75" style="width:324.7pt;height:36.7pt">
+                <v:shape id="_x0000_i1029" type="#_x0000_t75" style="width:391.9pt;height:140.6pt">
                   <v:imagedata r:id="rId15" o:title="Calcola dieta"/>
                 </v:shape>
               </w:pict>

</xml_diff>